<commit_message>
Stevedore Completed + Debug tests added + Updated documentation
</commit_message>
<xml_diff>
--- a/SPLS-v3.0/SDD for SeaPort_v5.0.docx
+++ b/SPLS-v3.0/SDD for SeaPort_v5.0.docx
@@ -78,7 +78,13 @@
         <w:rPr>
           <w:color w:val="000000"/>
         </w:rPr>
-        <w:t>Stevedore Module</w:t>
+        <w:t>Stevedore</w:t>
+      </w:r>
+      <w:r>
+        <w:rPr>
+          <w:color w:val="000000"/>
+        </w:rPr>
+        <w:t xml:space="preserve"> Module</w:t>
       </w:r>
     </w:p>
     <w:p>
@@ -123,27 +129,6 @@
           <w:color w:val="000000"/>
         </w:rPr>
         <w:t>Land Module</w:t>
-      </w:r>
-    </w:p>
-    <w:p>
-      <w:pPr>
-        <w:numPr>
-          <w:ilvl w:val="0"/>
-          <w:numId w:val="2"/>
-        </w:numPr>
-        <w:pBdr>
-          <w:top w:val="nil"/>
-          <w:left w:val="nil"/>
-          <w:bottom w:val="nil"/>
-          <w:right w:val="nil"/>
-          <w:between w:val="nil"/>
-        </w:pBdr>
-      </w:pPr>
-      <w:r>
-        <w:rPr>
-          <w:color w:val="000000"/>
-        </w:rPr>
-        <w:t>Miscellaneous Module</w:t>
       </w:r>
     </w:p>
     <w:p/>
@@ -1692,38 +1677,6 @@
     </w:p>
     <w:p>
       <w:pPr>
-        <w:rPr>
-          <w:b/>
-        </w:rPr>
-      </w:pPr>
-      <w:r>
-        <w:rPr>
-          <w:b/>
-        </w:rPr>
-        <w:lastRenderedPageBreak/>
-        <w:t xml:space="preserve">The details about each module will be discussed in </w:t>
-      </w:r>
-      <w:proofErr w:type="gramStart"/>
-      <w:r>
-        <w:rPr>
-          <w:b/>
-        </w:rPr>
-        <w:t>details</w:t>
-      </w:r>
-      <w:proofErr w:type="gramEnd"/>
-      <w:r>
-        <w:rPr>
-          <w:b/>
-        </w:rPr>
-        <w:t>.</w:t>
-      </w:r>
-    </w:p>
-    <w:p>
-      <w:pPr>
-        <w:numPr>
-          <w:ilvl w:val="0"/>
-          <w:numId w:val="3"/>
-        </w:numPr>
         <w:pBdr>
           <w:top w:val="nil"/>
           <w:left w:val="nil"/>
@@ -1731,16 +1684,23 @@
           <w:right w:val="nil"/>
           <w:between w:val="nil"/>
         </w:pBdr>
+        <w:ind w:left="360"/>
+        <w:jc w:val="center"/>
         <w:rPr>
           <w:b/>
           <w:color w:val="000000"/>
+          <w:sz w:val="28"/>
+          <w:szCs w:val="28"/>
         </w:rPr>
       </w:pPr>
       <w:r>
         <w:rPr>
           <w:b/>
           <w:color w:val="000000"/>
-        </w:rPr>
+          <w:sz w:val="28"/>
+          <w:szCs w:val="28"/>
+        </w:rPr>
+        <w:lastRenderedPageBreak/>
         <w:t>Vessel Module</w:t>
       </w:r>
     </w:p>
@@ -2082,15 +2042,7 @@
     <w:p/>
     <w:p>
       <w:r>
-        <w:t xml:space="preserve">The Vessel Module is to Simulate and predict the Logistic </w:t>
-      </w:r>
-      <w:proofErr w:type="gramStart"/>
-      <w:r>
-        <w:t>planning’s</w:t>
-      </w:r>
-      <w:proofErr w:type="gramEnd"/>
-      <w:r>
-        <w:t xml:space="preserve"> and Cost involved in port operations related to the vessels. </w:t>
+        <w:t xml:space="preserve">The Vessel Module is to Simulate and predict the Logistic planning’s and Cost involved in port operations related to the vessels. </w:t>
       </w:r>
     </w:p>
     <w:p>
@@ -2180,23 +2132,7 @@
           <w:b/>
           <w:color w:val="000000"/>
         </w:rPr>
-        <w:t xml:space="preserve">How long the vessel </w:t>
-      </w:r>
-      <w:proofErr w:type="gramStart"/>
-      <w:r>
-        <w:rPr>
-          <w:b/>
-          <w:color w:val="000000"/>
-        </w:rPr>
-        <w:t>need</w:t>
-      </w:r>
-      <w:proofErr w:type="gramEnd"/>
-      <w:r>
-        <w:rPr>
-          <w:b/>
-          <w:color w:val="000000"/>
-        </w:rPr>
-        <w:t xml:space="preserve"> to Stay at Berth? </w:t>
+        <w:t xml:space="preserve">How long the vessel need to Stay at Berth? </w:t>
       </w:r>
     </w:p>
     <w:p>
@@ -2288,21 +2224,7 @@
         <w:rPr>
           <w:color w:val="000000"/>
         </w:rPr>
-        <w:t xml:space="preserve"> are calculated from the Port Due Master- </w:t>
-      </w:r>
-      <w:proofErr w:type="gramStart"/>
-      <w:r>
-        <w:rPr>
-          <w:color w:val="000000"/>
-        </w:rPr>
-        <w:t>referring</w:t>
-      </w:r>
-      <w:proofErr w:type="gramEnd"/>
-      <w:r>
-        <w:rPr>
-          <w:color w:val="000000"/>
-        </w:rPr>
-        <w:t xml:space="preserve"> the GT and Trade Type </w:t>
+        <w:t xml:space="preserve"> are calculated from the Port Due Master- referring the GT and Trade Type </w:t>
       </w:r>
     </w:p>
     <w:p>
@@ -2359,21 +2281,7 @@
         <w:rPr>
           <w:color w:val="000000"/>
         </w:rPr>
-        <w:t xml:space="preserve"> is calculated per hour, hence the Stay </w:t>
-      </w:r>
-      <w:proofErr w:type="gramStart"/>
-      <w:r>
-        <w:rPr>
-          <w:color w:val="000000"/>
-        </w:rPr>
-        <w:t>At</w:t>
-      </w:r>
-      <w:proofErr w:type="gramEnd"/>
-      <w:r>
-        <w:rPr>
-          <w:color w:val="000000"/>
-        </w:rPr>
-        <w:t xml:space="preserve"> Berth calculated from the Cargo Norms to be used for this. The charges are as per the Berth Hire Master.</w:t>
+        <w:t xml:space="preserve"> is calculated per hour, hence the Stay At Berth calculated from the Cargo Norms to be used for this. The charges are as per the Berth Hire Master.</w:t>
       </w:r>
     </w:p>
     <w:p/>
@@ -2697,20 +2605,13 @@
         <w:rPr>
           <w:b/>
         </w:rPr>
+        <w:lastRenderedPageBreak/>
         <w:t>The Input Field Structure for the Vessel Module</w:t>
       </w:r>
     </w:p>
     <w:p>
       <w:r>
-        <w:t xml:space="preserve">These </w:t>
-      </w:r>
-      <w:proofErr w:type="gramStart"/>
-      <w:r>
-        <w:t>inputs</w:t>
-      </w:r>
-      <w:proofErr w:type="gramEnd"/>
-      <w:r>
-        <w:t xml:space="preserve"> fields are for both Vessel Simulator and Cost Simulator.</w:t>
+        <w:t>These inputs fields are for both Vessel Simulator and Cost Simulator.</w:t>
       </w:r>
     </w:p>
     <w:p/>
@@ -2898,21 +2799,7 @@
               <w:rPr>
                 <w:color w:val="000000"/>
               </w:rPr>
-              <w:t xml:space="preserve">Open </w:t>
-            </w:r>
-            <w:proofErr w:type="spellStart"/>
-            <w:r>
-              <w:rPr>
-                <w:color w:val="000000"/>
-              </w:rPr>
-              <w:t>AlphaNumeric</w:t>
-            </w:r>
-            <w:proofErr w:type="spellEnd"/>
-            <w:r>
-              <w:rPr>
-                <w:color w:val="000000"/>
-              </w:rPr>
-              <w:t xml:space="preserve"> field</w:t>
+              <w:t>Open AlphaNumeric field</w:t>
             </w:r>
           </w:p>
         </w:tc>
@@ -2964,21 +2851,7 @@
               <w:rPr>
                 <w:color w:val="000000"/>
               </w:rPr>
-              <w:t xml:space="preserve">Not </w:t>
-            </w:r>
-            <w:proofErr w:type="gramStart"/>
-            <w:r>
-              <w:rPr>
-                <w:color w:val="000000"/>
-              </w:rPr>
-              <w:t>referred</w:t>
-            </w:r>
-            <w:proofErr w:type="gramEnd"/>
-            <w:r>
-              <w:rPr>
-                <w:color w:val="000000"/>
-              </w:rPr>
-              <w:t xml:space="preserve"> for any purpose</w:t>
+              <w:t>Not referred for any purpose</w:t>
             </w:r>
           </w:p>
         </w:tc>
@@ -3414,21 +3287,7 @@
               <w:rPr>
                 <w:color w:val="000000"/>
               </w:rPr>
-              <w:t xml:space="preserve">Important field for deciding at which berth the vessel can </w:t>
-            </w:r>
-            <w:proofErr w:type="gramStart"/>
-            <w:r>
-              <w:rPr>
-                <w:color w:val="000000"/>
-              </w:rPr>
-              <w:t>be berthed</w:t>
-            </w:r>
-            <w:proofErr w:type="gramEnd"/>
-            <w:r>
-              <w:rPr>
-                <w:color w:val="000000"/>
-              </w:rPr>
-              <w:t>.</w:t>
+              <w:t>Important field for deciding at which berth the vessel can be berthed.</w:t>
             </w:r>
           </w:p>
           <w:p>
@@ -3555,21 +3414,7 @@
               <w:rPr>
                 <w:color w:val="000000"/>
               </w:rPr>
-              <w:t xml:space="preserve">Important field for deciding at which berth the vessel can </w:t>
-            </w:r>
-            <w:proofErr w:type="gramStart"/>
-            <w:r>
-              <w:rPr>
-                <w:color w:val="000000"/>
-              </w:rPr>
-              <w:t>be berthed</w:t>
-            </w:r>
-            <w:proofErr w:type="gramEnd"/>
-            <w:r>
-              <w:rPr>
-                <w:color w:val="000000"/>
-              </w:rPr>
-              <w:t xml:space="preserve">. </w:t>
+              <w:t xml:space="preserve">Important field for deciding at which berth the vessel can be berthed. </w:t>
             </w:r>
           </w:p>
           <w:p>
@@ -3881,37 +3726,18 @@
         <w:t>Vessel Logistic Simulator</w:t>
       </w:r>
       <w:r>
-        <w:t xml:space="preserve"> </w:t>
-      </w:r>
-      <w:proofErr w:type="gramStart"/>
-      <w:r>
-        <w:t>is :</w:t>
-      </w:r>
-      <w:proofErr w:type="gramEnd"/>
-      <w:r>
-        <w:t>-</w:t>
-      </w:r>
-    </w:p>
-    <w:p>
-      <w:r>
-        <w:rPr>
-          <w:b/>
-        </w:rPr>
-        <w:t>Preferred Berths</w:t>
-      </w:r>
-      <w:proofErr w:type="gramStart"/>
-      <w:r>
-        <w:rPr>
-          <w:b/>
-        </w:rPr>
-        <w:t>:</w:t>
-      </w:r>
-      <w:r>
-        <w:t xml:space="preserve">  &lt;</w:t>
-      </w:r>
-      <w:proofErr w:type="gramEnd"/>
-      <w:r>
-        <w:t>Min Two berths to Maximum Five Berths&gt; - the berth Name will be displayed here</w:t>
+        <w:t xml:space="preserve"> is :-</w:t>
+      </w:r>
+    </w:p>
+    <w:p>
+      <w:r>
+        <w:rPr>
+          <w:b/>
+        </w:rPr>
+        <w:t>Preferred Berths:</w:t>
+      </w:r>
+      <w:r>
+        <w:t xml:space="preserve">  &lt;Min Two berths to Maximum Five Berths&gt; - the berth Name will be displayed here</w:t>
       </w:r>
     </w:p>
     <w:p>
@@ -3937,13 +3763,8 @@
         <w:t>Vessel Cost Simulator</w:t>
       </w:r>
       <w:r>
-        <w:t xml:space="preserve"> </w:t>
-      </w:r>
-      <w:proofErr w:type="gramStart"/>
-      <w:r>
-        <w:t>is:-</w:t>
-      </w:r>
-      <w:proofErr w:type="gramEnd"/>
+        <w:t xml:space="preserve"> is:-</w:t>
+      </w:r>
     </w:p>
     <w:p>
       <w:r>
@@ -3967,18 +3788,10 @@
         <w:t>(in INR)</w:t>
       </w:r>
       <w:r>
-        <w:t xml:space="preserve"> </w:t>
-      </w:r>
-      <w:proofErr w:type="gramStart"/>
-      <w:r>
-        <w:t xml:space="preserve">= </w:t>
-      </w:r>
-      <w:r>
-        <w:t xml:space="preserve"> GT</w:t>
-      </w:r>
-      <w:proofErr w:type="gramEnd"/>
-      <w:r>
-        <w:t xml:space="preserve"> x Rate x </w:t>
+        <w:t xml:space="preserve"> = </w:t>
+      </w:r>
+      <w:r>
+        <w:t xml:space="preserve"> GT x Rate x </w:t>
       </w:r>
       <w:r>
         <w:t xml:space="preserve">Exchange Rate </w:t>
@@ -4029,15 +3842,7 @@
         <w:t xml:space="preserve">Port Dues </w:t>
       </w:r>
       <w:r>
-        <w:t xml:space="preserve">(in INR) </w:t>
-      </w:r>
-      <w:proofErr w:type="gramStart"/>
-      <w:r>
-        <w:t>=  GT</w:t>
-      </w:r>
-      <w:proofErr w:type="gramEnd"/>
-      <w:r>
-        <w:t xml:space="preserve"> x Rate </w:t>
+        <w:t xml:space="preserve">(in INR) =  GT x Rate </w:t>
       </w:r>
     </w:p>
     <w:p>
@@ -4081,18 +3886,32 @@
     </w:p>
     <w:p>
       <w:pPr>
-        <w:rPr>
-          <w:b/>
-          <w:bCs/>
-        </w:rPr>
-      </w:pPr>
-      <w:r>
-        <w:rPr>
-          <w:b/>
-          <w:bCs/>
+        <w:jc w:val="center"/>
+        <w:rPr>
+          <w:b/>
+          <w:bCs/>
+          <w:sz w:val="28"/>
+          <w:szCs w:val="28"/>
+        </w:rPr>
+      </w:pPr>
+      <w:r>
+        <w:rPr>
+          <w:b/>
+          <w:bCs/>
+          <w:sz w:val="28"/>
+          <w:szCs w:val="28"/>
         </w:rPr>
         <w:lastRenderedPageBreak/>
-        <w:t>Software Design Document (SDD – Cargo Module Extract)</w:t>
+        <w:t xml:space="preserve">Cargo </w:t>
+      </w:r>
+      <w:r>
+        <w:rPr>
+          <w:b/>
+          <w:bCs/>
+          <w:sz w:val="28"/>
+          <w:szCs w:val="28"/>
+        </w:rPr>
+        <w:t>Module</w:t>
       </w:r>
     </w:p>
     <w:p>
@@ -4295,15 +4114,7 @@
           </w:tcPr>
           <w:p>
             <w:r>
-              <w:t xml:space="preserve">Name of </w:t>
-            </w:r>
-            <w:proofErr w:type="gramStart"/>
-            <w:r>
-              <w:t>the cargo</w:t>
-            </w:r>
-            <w:proofErr w:type="gramEnd"/>
-            <w:r>
-              <w:t xml:space="preserve"> (e.g., Coal, Iron Ore, Cement, Containers).</w:t>
+              <w:t>Name of the cargo (e.g., Coal, Iron Ore, Cement, Containers).</w:t>
             </w:r>
           </w:p>
         </w:tc>
@@ -4315,15 +4126,7 @@
           </w:tcPr>
           <w:p>
             <w:r>
-              <w:t xml:space="preserve">Text (FK from </w:t>
-            </w:r>
-            <w:proofErr w:type="spellStart"/>
-            <w:r>
-              <w:t>cargo_master</w:t>
-            </w:r>
-            <w:proofErr w:type="spellEnd"/>
-            <w:r>
-              <w:t>)</w:t>
+              <w:t>Text (FK from cargo_master)</w:t>
             </w:r>
           </w:p>
         </w:tc>
@@ -4368,15 +4171,7 @@
           </w:tcPr>
           <w:p>
             <w:r>
-              <w:t xml:space="preserve">Enum (from </w:t>
-            </w:r>
-            <w:proofErr w:type="spellStart"/>
-            <w:r>
-              <w:t>cargo_master</w:t>
-            </w:r>
-            <w:proofErr w:type="spellEnd"/>
-            <w:r>
-              <w:t>)</w:t>
+              <w:t>Enum (from cargo_master)</w:t>
             </w:r>
           </w:p>
         </w:tc>
@@ -4527,21 +4322,12 @@
             <w:hideMark/>
           </w:tcPr>
           <w:p>
-            <w:proofErr w:type="gramStart"/>
             <w:r>
               <w:rPr>
                 <w:b/>
                 <w:bCs/>
               </w:rPr>
-              <w:t>No. of Load</w:t>
-            </w:r>
-            <w:proofErr w:type="gramEnd"/>
-            <w:r>
-              <w:rPr>
-                <w:b/>
-                <w:bCs/>
-              </w:rPr>
-              <w:t xml:space="preserve"> Containers (20 ft)</w:t>
+              <w:t>No. of Load Containers (20 ft)</w:t>
             </w:r>
           </w:p>
         </w:tc>
@@ -4766,23 +4552,7 @@
                 <w:b/>
                 <w:bCs/>
               </w:rPr>
-              <w:t>Delivery Instalment (</w:t>
-            </w:r>
-            <w:proofErr w:type="gramStart"/>
-            <w:r>
-              <w:rPr>
-                <w:b/>
-                <w:bCs/>
-              </w:rPr>
-              <w:t>1..</w:t>
-            </w:r>
-            <w:proofErr w:type="gramEnd"/>
-            <w:r>
-              <w:rPr>
-                <w:b/>
-                <w:bCs/>
-              </w:rPr>
-              <w:t>10)</w:t>
+              <w:t>Delivery Instalment (1..10)</w:t>
             </w:r>
           </w:p>
         </w:tc>
@@ -4977,15 +4747,7 @@
         <w:spacing w:line="278" w:lineRule="auto"/>
       </w:pPr>
       <w:r>
-        <w:t xml:space="preserve">Match cargo type with preferred berth(s) from </w:t>
-      </w:r>
-      <w:proofErr w:type="spellStart"/>
-      <w:r>
-        <w:t>berth_master</w:t>
-      </w:r>
-      <w:proofErr w:type="spellEnd"/>
-      <w:r>
-        <w:t>.</w:t>
+        <w:t>Match cargo type with preferred berth(s) from berth_master.</w:t>
       </w:r>
     </w:p>
     <w:p>
@@ -5025,15 +4787,7 @@
         <w:spacing w:line="278" w:lineRule="auto"/>
       </w:pPr>
       <w:r>
-        <w:t xml:space="preserve">Time = Cargo Quantity ÷ Norms (from </w:t>
-      </w:r>
-      <w:proofErr w:type="spellStart"/>
-      <w:r>
-        <w:t>cargo_master</w:t>
-      </w:r>
-      <w:proofErr w:type="spellEnd"/>
-      <w:r>
-        <w:t>).</w:t>
+        <w:t>Time = Cargo Quantity ÷ Norms (from cargo_master).</w:t>
       </w:r>
     </w:p>
     <w:p>
@@ -5061,15 +4815,7 @@
         <w:spacing w:line="278" w:lineRule="auto"/>
       </w:pPr>
       <w:r>
-        <w:t xml:space="preserve">Free days = value from </w:t>
-      </w:r>
-      <w:proofErr w:type="spellStart"/>
-      <w:r>
-        <w:t>free_days_master</w:t>
-      </w:r>
-      <w:proofErr w:type="spellEnd"/>
-      <w:r>
-        <w:t>.</w:t>
+        <w:t>Free days = value from free_days_master.</w:t>
       </w:r>
     </w:p>
     <w:p>
@@ -5329,15 +5075,7 @@
         <w:t>Cargo Module</w:t>
       </w:r>
       <w:r>
-        <w:t xml:space="preserve"> </w:t>
-      </w:r>
-      <w:proofErr w:type="gramStart"/>
-      <w:r>
-        <w:t>of  SDD</w:t>
-      </w:r>
-      <w:proofErr w:type="gramEnd"/>
-      <w:r>
-        <w:t xml:space="preserve"> now includes:</w:t>
+        <w:t xml:space="preserve"> of  SDD now includes:</w:t>
       </w:r>
     </w:p>
     <w:p>
@@ -5400,19 +5138,37 @@
         <w:rPr>
           <w:b/>
           <w:bCs/>
-          <w:sz w:val="26"/>
-          <w:szCs w:val="26"/>
-        </w:rPr>
-      </w:pPr>
-      <w:r>
-        <w:rPr>
-          <w:b/>
-          <w:bCs/>
-          <w:sz w:val="26"/>
-          <w:szCs w:val="26"/>
+          <w:sz w:val="28"/>
+          <w:szCs w:val="28"/>
+        </w:rPr>
+      </w:pPr>
+      <w:r>
+        <w:rPr>
+          <w:b/>
+          <w:bCs/>
+          <w:sz w:val="28"/>
+          <w:szCs w:val="28"/>
         </w:rPr>
         <w:lastRenderedPageBreak/>
-        <w:t>Labour Simulator</w:t>
+        <w:t>Stevedore</w:t>
+      </w:r>
+      <w:r>
+        <w:rPr>
+          <w:b/>
+          <w:bCs/>
+          <w:sz w:val="28"/>
+          <w:szCs w:val="28"/>
+        </w:rPr>
+        <w:t xml:space="preserve"> </w:t>
+      </w:r>
+      <w:r>
+        <w:rPr>
+          <w:b/>
+          <w:bCs/>
+          <w:sz w:val="28"/>
+          <w:szCs w:val="28"/>
+        </w:rPr>
+        <w:t>Module</w:t>
       </w:r>
     </w:p>
     <w:p>
@@ -5434,7 +5190,17 @@
       </w:r>
     </w:p>
     <w:p>
-      <w:r>
+      <w:pPr>
+        <w:rPr>
+          <w:b/>
+          <w:bCs/>
+        </w:rPr>
+      </w:pPr>
+      <w:r>
+        <w:rPr>
+          <w:b/>
+          <w:bCs/>
+        </w:rPr>
         <w:t>Master Data Table to be Used:</w:t>
       </w:r>
     </w:p>
@@ -5445,11 +5211,9 @@
       <w:r>
         <w:t xml:space="preserve"> &lt;</w:t>
       </w:r>
-      <w:proofErr w:type="spellStart"/>
       <w:r>
         <w:t>CM_CargoMaster</w:t>
       </w:r>
-      <w:proofErr w:type="spellEnd"/>
       <w:r>
         <w:t>&gt;</w:t>
       </w:r>
@@ -5461,11 +5225,9 @@
       <w:r>
         <w:t xml:space="preserve"> &lt;</w:t>
       </w:r>
-      <w:proofErr w:type="spellStart"/>
       <w:r>
         <w:t>LM_labourManningMaster</w:t>
       </w:r>
-      <w:proofErr w:type="spellEnd"/>
       <w:r>
         <w:t>&gt;</w:t>
       </w:r>
@@ -5483,11 +5245,9 @@
       <w:r>
         <w:t xml:space="preserve"> &lt;</w:t>
       </w:r>
-      <w:proofErr w:type="spellStart"/>
       <w:r>
         <w:t>LM_labourDatumMaster</w:t>
       </w:r>
-      <w:proofErr w:type="spellEnd"/>
       <w:r>
         <w:t xml:space="preserve"> &gt;</w:t>
       </w:r>
@@ -5496,11 +5256,9 @@
       <w:r>
         <w:t>Labour Composite Rate Master &lt;</w:t>
       </w:r>
-      <w:proofErr w:type="spellStart"/>
       <w:r>
         <w:t>LM_CompositeRate</w:t>
       </w:r>
-      <w:proofErr w:type="spellEnd"/>
       <w:r>
         <w:t>&gt;</w:t>
       </w:r>
@@ -5509,18 +5267,26 @@
       <w:r>
         <w:t>Labour Royalty Master &lt;</w:t>
       </w:r>
-      <w:proofErr w:type="spellStart"/>
       <w:r>
         <w:t>LM_RoyaltyMaster</w:t>
       </w:r>
-      <w:proofErr w:type="spellEnd"/>
       <w:r>
         <w:t xml:space="preserve"> &gt;</w:t>
       </w:r>
     </w:p>
     <w:p/>
     <w:p>
-      <w:r>
+      <w:pPr>
+        <w:rPr>
+          <w:b/>
+          <w:bCs/>
+        </w:rPr>
+      </w:pPr>
+      <w:r>
+        <w:rPr>
+          <w:b/>
+          <w:bCs/>
+        </w:rPr>
         <w:t>Input Fields</w:t>
       </w:r>
     </w:p>
@@ -5660,15 +5426,7 @@
           </w:tcPr>
           <w:p>
             <w:r>
-              <w:t xml:space="preserve">Text (FK from </w:t>
-            </w:r>
-            <w:proofErr w:type="spellStart"/>
-            <w:r>
-              <w:t>cargo_master</w:t>
-            </w:r>
-            <w:proofErr w:type="spellEnd"/>
-            <w:r>
-              <w:t>)</w:t>
+              <w:t>Text (FK from cargo_master)</w:t>
             </w:r>
           </w:p>
         </w:tc>
@@ -5807,15 +5565,7 @@
           </w:tcPr>
           <w:p>
             <w:r>
-              <w:t xml:space="preserve">Use of 100 </w:t>
-            </w:r>
-            <w:proofErr w:type="gramStart"/>
-            <w:r>
-              <w:t>ton</w:t>
-            </w:r>
-            <w:proofErr w:type="gramEnd"/>
-            <w:r>
-              <w:t xml:space="preserve"> above Crane</w:t>
+              <w:t>Use of 100 ton above Crane</w:t>
             </w:r>
           </w:p>
         </w:tc>
@@ -5826,15 +5576,7 @@
           </w:tcPr>
           <w:p>
             <w:r>
-              <w:t xml:space="preserve">This is to decide which datum to be </w:t>
-            </w:r>
-            <w:proofErr w:type="spellStart"/>
-            <w:r>
-              <w:t>choosen</w:t>
-            </w:r>
-            <w:proofErr w:type="spellEnd"/>
-            <w:r>
-              <w:t xml:space="preserve"> from the Datum Master to know the tonnage to be handled per shift</w:t>
+              <w:t>This is to decide which datum to be choosen from the Datum Master to know the tonnage to be handled per shift</w:t>
             </w:r>
           </w:p>
         </w:tc>
@@ -5845,72 +5587,35 @@
           </w:tcPr>
           <w:p>
             <w:r>
-              <w:t xml:space="preserve">Yes or </w:t>
-            </w:r>
-            <w:proofErr w:type="gramStart"/>
-            <w:r>
-              <w:t>No</w:t>
-            </w:r>
-            <w:proofErr w:type="gramEnd"/>
-            <w:r>
-              <w:t xml:space="preserve"> </w:t>
-            </w:r>
-          </w:p>
-        </w:tc>
-      </w:tr>
-      <w:tr>
-        <w:trPr>
-          <w:tblCellSpacing w:w="15" w:type="dxa"/>
-        </w:trPr>
-        <w:tc>
-          <w:tcPr>
-            <w:tcW w:w="0" w:type="auto"/>
-            <w:vAlign w:val="center"/>
-          </w:tcPr>
-          <w:p/>
-        </w:tc>
-        <w:tc>
-          <w:tcPr>
-            <w:tcW w:w="0" w:type="auto"/>
-            <w:vAlign w:val="center"/>
-          </w:tcPr>
-          <w:p/>
-        </w:tc>
-        <w:tc>
-          <w:tcPr>
-            <w:tcW w:w="0" w:type="auto"/>
-            <w:vAlign w:val="center"/>
-          </w:tcPr>
-          <w:p/>
-        </w:tc>
-      </w:tr>
-      <w:tr>
-        <w:trPr>
-          <w:tblCellSpacing w:w="15" w:type="dxa"/>
-        </w:trPr>
-        <w:tc>
-          <w:tcPr>
-            <w:tcW w:w="0" w:type="auto"/>
-            <w:vAlign w:val="center"/>
-          </w:tcPr>
-          <w:p/>
-        </w:tc>
-        <w:tc>
-          <w:tcPr>
-            <w:tcW w:w="0" w:type="auto"/>
-            <w:vAlign w:val="center"/>
-          </w:tcPr>
-          <w:p/>
-        </w:tc>
-        <w:tc>
-          <w:tcPr>
-            <w:tcW w:w="0" w:type="auto"/>
-            <w:vAlign w:val="center"/>
-          </w:tcPr>
-          <w:p/>
+              <w:t xml:space="preserve">Yes or No </w:t>
+            </w:r>
+          </w:p>
         </w:tc>
       </w:tr>
     </w:tbl>
+    <w:p>
+      <w:pPr>
+        <w:rPr>
+          <w:b/>
+          <w:bCs/>
+        </w:rPr>
+      </w:pPr>
+    </w:p>
+    <w:p>
+      <w:pPr>
+        <w:rPr>
+          <w:b/>
+          <w:bCs/>
+        </w:rPr>
+      </w:pPr>
+      <w:r>
+        <w:rPr>
+          <w:b/>
+          <w:bCs/>
+        </w:rPr>
+        <w:br w:type="page"/>
+      </w:r>
+    </w:p>
     <w:p>
       <w:pPr>
         <w:rPr>
@@ -6028,30 +5733,12 @@
     </w:p>
     <w:p>
       <w:r>
-        <w:t xml:space="preserve">The </w:t>
-      </w:r>
-      <w:proofErr w:type="spellStart"/>
-      <w:proofErr w:type="gramStart"/>
-      <w:r>
-        <w:t>Out put</w:t>
-      </w:r>
-      <w:proofErr w:type="spellEnd"/>
-      <w:proofErr w:type="gramEnd"/>
-      <w:r>
-        <w:t xml:space="preserve"> should show:</w:t>
-      </w:r>
-    </w:p>
-    <w:p>
-      <w:r>
-        <w:t xml:space="preserve">Time taken to complete the vessel work:  </w:t>
-      </w:r>
-      <w:proofErr w:type="gramStart"/>
-      <w:r>
-        <w:t xml:space="preserve">   (</w:t>
-      </w:r>
-      <w:proofErr w:type="gramEnd"/>
-      <w:r>
-        <w:t xml:space="preserve">in days) </w:t>
+        <w:t>The Out put should show:</w:t>
+      </w:r>
+    </w:p>
+    <w:p>
+      <w:r>
+        <w:t xml:space="preserve">Time taken to complete the vessel work:     (in days) </w:t>
       </w:r>
     </w:p>
     <w:p>
@@ -6084,13 +5771,8 @@
     </w:p>
     <w:p>
       <w:r>
-        <w:t xml:space="preserve">The Cost Simulator will do the </w:t>
-      </w:r>
-      <w:proofErr w:type="gramStart"/>
-      <w:r>
-        <w:t>following :</w:t>
-      </w:r>
-      <w:proofErr w:type="gramEnd"/>
+        <w:t>The Cost Simulator will do the following :</w:t>
+      </w:r>
     </w:p>
     <w:p>
       <w:pPr>
@@ -6099,6 +5781,7 @@
           <w:ilvl w:val="0"/>
           <w:numId w:val="8"/>
         </w:numPr>
+        <w:ind w:left="360"/>
       </w:pPr>
       <w:r>
         <w:t>to Calculate the Composite charges</w:t>
@@ -6107,6 +5790,7 @@
     <w:p>
       <w:pPr>
         <w:pStyle w:val="ListParagraph"/>
+        <w:ind w:left="360"/>
       </w:pPr>
       <w:r>
         <w:rPr>
@@ -6116,28 +5800,13 @@
         <w:t>Logic to be followed:</w:t>
       </w:r>
       <w:r>
-        <w:t xml:space="preserve"> From the Labour Indent Line Number chosen – check the category of </w:t>
-      </w:r>
-      <w:proofErr w:type="spellStart"/>
-      <w:r>
-        <w:t>labour</w:t>
-      </w:r>
-      <w:proofErr w:type="spellEnd"/>
-      <w:r>
-        <w:t xml:space="preserve"> to be engaged under the category On Board and chose the rate for the respective category from the Composite Rate Master. Find the Composite charges for 1 Gang </w:t>
-      </w:r>
-      <w:proofErr w:type="gramStart"/>
-      <w:r>
-        <w:t>and also</w:t>
-      </w:r>
-      <w:proofErr w:type="gramEnd"/>
-      <w:r>
-        <w:t xml:space="preserve"> find the total gang charges by multiplying this total gang charges by the total Gangs Required.</w:t>
+        <w:t xml:space="preserve"> From the Labour Indent Line Number chosen – check the category of labour to be engaged under the category On Board and chose the rate for the respective category from the Composite Rate Master. Find the Composite charges for 1 Gang and also find the total gang charges by multiplying this total gang charges by the total Gangs Required.</w:t>
       </w:r>
     </w:p>
     <w:p>
       <w:pPr>
         <w:pStyle w:val="ListParagraph"/>
+        <w:ind w:left="360"/>
         <w:rPr>
           <w:b/>
           <w:bCs/>
@@ -6154,6 +5823,7 @@
     <w:p>
       <w:pPr>
         <w:pStyle w:val="ListParagraph"/>
+        <w:ind w:left="360"/>
       </w:pPr>
       <w:r>
         <w:t>Composite Stevedoring Charges = ________</w:t>
@@ -6162,6 +5832,7 @@
     <w:p>
       <w:pPr>
         <w:pStyle w:val="ListParagraph"/>
+        <w:ind w:left="360"/>
       </w:pPr>
     </w:p>
     <w:p>
@@ -6171,6 +5842,7 @@
           <w:ilvl w:val="0"/>
           <w:numId w:val="8"/>
         </w:numPr>
+        <w:ind w:left="360"/>
       </w:pPr>
       <w:r>
         <w:t xml:space="preserve">to Calculate the Royalty on Stevedoring </w:t>
@@ -6179,6 +5851,7 @@
     <w:p>
       <w:pPr>
         <w:pStyle w:val="ListParagraph"/>
+        <w:ind w:left="360"/>
         <w:rPr>
           <w:b/>
           <w:bCs/>
@@ -6195,6 +5868,7 @@
     <w:p>
       <w:pPr>
         <w:pStyle w:val="ListParagraph"/>
+        <w:ind w:left="360"/>
       </w:pPr>
       <w:r>
         <w:t xml:space="preserve">Royalty on Stevedoring = </w:t>
@@ -6209,6 +5883,7 @@
     <w:p>
       <w:pPr>
         <w:pStyle w:val="ListParagraph"/>
+        <w:ind w:left="360"/>
       </w:pPr>
     </w:p>
     <w:p>
@@ -6218,14 +5893,10 @@
           <w:ilvl w:val="0"/>
           <w:numId w:val="8"/>
         </w:numPr>
-      </w:pPr>
-      <w:proofErr w:type="gramStart"/>
-      <w:r>
-        <w:t>to Calculate</w:t>
-      </w:r>
-      <w:proofErr w:type="gramEnd"/>
-      <w:r>
-        <w:t xml:space="preserve"> the Royalty on Shore Handling</w:t>
+        <w:ind w:left="360"/>
+      </w:pPr>
+      <w:r>
+        <w:t>to Calculate the Royalty on Shore Handling</w:t>
       </w:r>
     </w:p>
     <w:p>
@@ -6235,6 +5906,7 @@
           <w:ilvl w:val="0"/>
           <w:numId w:val="8"/>
         </w:numPr>
+        <w:ind w:left="360"/>
       </w:pPr>
       <w:r>
         <w:t xml:space="preserve">Royalty on </w:t>
@@ -6243,26 +5915,19 @@
         <w:t>Shore Handling</w:t>
       </w:r>
       <w:r>
-        <w:t xml:space="preserve"> = Unit/</w:t>
-      </w:r>
-      <w:proofErr w:type="gramStart"/>
-      <w:r>
-        <w:t xml:space="preserve">weight </w:t>
+        <w:t xml:space="preserve"> = Unit/weight </w:t>
       </w:r>
       <w:r>
         <w:t xml:space="preserve"> </w:t>
       </w:r>
       <w:r>
-        <w:t>x</w:t>
-      </w:r>
-      <w:proofErr w:type="gramEnd"/>
-      <w:r>
-        <w:t xml:space="preserve"> Rate as per royalty master</w:t>
+        <w:t>x Rate as per royalty master</w:t>
       </w:r>
     </w:p>
     <w:p>
       <w:pPr>
         <w:pStyle w:val="ListParagraph"/>
+        <w:ind w:left="360"/>
       </w:pPr>
     </w:p>
     <w:p/>
@@ -6271,7 +5936,855 @@
         <w:br w:type="page"/>
       </w:r>
     </w:p>
-    <w:p/>
+    <w:p>
+      <w:pPr>
+        <w:jc w:val="center"/>
+        <w:rPr>
+          <w:b/>
+          <w:bCs/>
+          <w:sz w:val="28"/>
+          <w:szCs w:val="28"/>
+        </w:rPr>
+      </w:pPr>
+      <w:r>
+        <w:rPr>
+          <w:b/>
+          <w:bCs/>
+          <w:sz w:val="28"/>
+          <w:szCs w:val="28"/>
+        </w:rPr>
+        <w:lastRenderedPageBreak/>
+        <w:t>Land</w:t>
+      </w:r>
+      <w:r>
+        <w:rPr>
+          <w:b/>
+          <w:bCs/>
+          <w:sz w:val="28"/>
+          <w:szCs w:val="28"/>
+        </w:rPr>
+        <w:t xml:space="preserve"> </w:t>
+      </w:r>
+      <w:r>
+        <w:rPr>
+          <w:b/>
+          <w:bCs/>
+          <w:sz w:val="28"/>
+          <w:szCs w:val="28"/>
+        </w:rPr>
+        <w:t>Module</w:t>
+      </w:r>
+    </w:p>
+    <w:p>
+      <w:r>
+        <w:t>The allotment of storage area inside the Port is categorized into two categories.</w:t>
+      </w:r>
+      <w:r>
+        <w:t xml:space="preserve"> </w:t>
+      </w:r>
+    </w:p>
+    <w:p>
+      <w:pPr>
+        <w:pStyle w:val="ListParagraph"/>
+        <w:numPr>
+          <w:ilvl w:val="0"/>
+          <w:numId w:val="9"/>
+        </w:numPr>
+      </w:pPr>
+      <w:r>
+        <w:t>Storage allotment for Immediate Cargo</w:t>
+      </w:r>
+    </w:p>
+    <w:p>
+      <w:pPr>
+        <w:pStyle w:val="ListParagraph"/>
+        <w:numPr>
+          <w:ilvl w:val="0"/>
+          <w:numId w:val="9"/>
+        </w:numPr>
+      </w:pPr>
+      <w:r>
+        <w:t>Storage allotment for Cargo</w:t>
+      </w:r>
+    </w:p>
+    <w:p>
+      <w:r>
+        <w:t xml:space="preserve">The Storage allotment for Immediate cargo is for the cargo landing from the vessel or the cargo to be shipped to the vessel in the immediate future (it is meant to be from 15 days to 180 days). Here the charges are based on the land types such as – Open Space paved, Open Space unpaved and Covered Space and the rate slabs are </w:t>
+      </w:r>
+      <w:r>
+        <w:t>from  0 -60, 61 – 90, 91 – 120, and Beyond 120 days.</w:t>
+      </w:r>
+    </w:p>
+    <w:p>
+      <w:r>
+        <w:t xml:space="preserve">The Storage allotment </w:t>
+      </w:r>
+      <w:r>
+        <w:t xml:space="preserve">other than Immediate Cargo allotment is for the area inside the Port and also outside the port premises. </w:t>
+      </w:r>
+      <w:r>
+        <w:t xml:space="preserve"> </w:t>
+      </w:r>
+      <w:r>
+        <w:t>License Fee or Lease Rent is collected for this area.</w:t>
+      </w:r>
+    </w:p>
+    <w:p>
+      <w:pPr>
+        <w:rPr>
+          <w:b/>
+          <w:bCs/>
+        </w:rPr>
+      </w:pPr>
+      <w:r>
+        <w:rPr>
+          <w:b/>
+          <w:bCs/>
+        </w:rPr>
+        <w:t>Master data</w:t>
+      </w:r>
+      <w:r>
+        <w:rPr>
+          <w:b/>
+          <w:bCs/>
+        </w:rPr>
+        <w:t xml:space="preserve"> to be used</w:t>
+      </w:r>
+    </w:p>
+    <w:p>
+      <w:pPr>
+        <w:pStyle w:val="ListParagraph"/>
+        <w:numPr>
+          <w:ilvl w:val="0"/>
+          <w:numId w:val="10"/>
+        </w:numPr>
+      </w:pPr>
+      <w:r>
+        <w:t>Immediate Cargo Storage Rate Master</w:t>
+      </w:r>
+      <w:r>
+        <w:t xml:space="preserve"> &lt;</w:t>
+      </w:r>
+      <w:r>
+        <w:t xml:space="preserve"> </w:t>
+      </w:r>
+      <w:r>
+        <w:t>SM_ImmediateCargoFee</w:t>
+      </w:r>
+      <w:r>
+        <w:t xml:space="preserve"> </w:t>
+      </w:r>
+      <w:r>
+        <w:t>&gt;</w:t>
+      </w:r>
+    </w:p>
+    <w:p>
+      <w:pPr>
+        <w:pStyle w:val="ListParagraph"/>
+        <w:numPr>
+          <w:ilvl w:val="0"/>
+          <w:numId w:val="10"/>
+        </w:numPr>
+      </w:pPr>
+      <w:r>
+        <w:t>Leased Plots Storage Rate Master</w:t>
+      </w:r>
+      <w:r>
+        <w:t xml:space="preserve"> &lt;</w:t>
+      </w:r>
+      <w:r>
+        <w:t xml:space="preserve"> </w:t>
+      </w:r>
+      <w:r>
+        <w:t>SM_LicenceFee</w:t>
+      </w:r>
+      <w:r>
+        <w:t xml:space="preserve"> &gt;</w:t>
+      </w:r>
+    </w:p>
+    <w:p>
+      <w:pPr>
+        <w:pStyle w:val="ListParagraph"/>
+        <w:numPr>
+          <w:ilvl w:val="0"/>
+          <w:numId w:val="10"/>
+        </w:numPr>
+      </w:pPr>
+      <w:r>
+        <w:t>Storage Factor Master &lt;</w:t>
+      </w:r>
+      <w:r>
+        <w:t>SM_StowageFactor</w:t>
+      </w:r>
+      <w:r>
+        <w:t>&gt;</w:t>
+      </w:r>
+    </w:p>
+    <w:p>
+      <w:pPr>
+        <w:rPr>
+          <w:b/>
+          <w:bCs/>
+        </w:rPr>
+      </w:pPr>
+      <w:r>
+        <w:rPr>
+          <w:b/>
+          <w:bCs/>
+        </w:rPr>
+        <w:t>Input Fields</w:t>
+      </w:r>
+    </w:p>
+    <w:tbl>
+      <w:tblPr>
+        <w:tblStyle w:val="TableGrid"/>
+        <w:tblW w:w="0" w:type="auto"/>
+        <w:tblLook w:val="04A0" w:firstRow="1" w:lastRow="0" w:firstColumn="1" w:lastColumn="0" w:noHBand="0" w:noVBand="1"/>
+      </w:tblPr>
+      <w:tblGrid>
+        <w:gridCol w:w="3116"/>
+        <w:gridCol w:w="3117"/>
+        <w:gridCol w:w="3117"/>
+      </w:tblGrid>
+      <w:tr>
+        <w:tc>
+          <w:tcPr>
+            <w:tcW w:w="3116" w:type="dxa"/>
+            <w:vAlign w:val="center"/>
+          </w:tcPr>
+          <w:p>
+            <w:pPr>
+              <w:rPr>
+                <w:b/>
+                <w:bCs/>
+              </w:rPr>
+            </w:pPr>
+            <w:r>
+              <w:rPr>
+                <w:b/>
+                <w:bCs/>
+              </w:rPr>
+              <w:t>Input Parameter</w:t>
+            </w:r>
+          </w:p>
+        </w:tc>
+        <w:tc>
+          <w:tcPr>
+            <w:tcW w:w="3117" w:type="dxa"/>
+            <w:vAlign w:val="center"/>
+          </w:tcPr>
+          <w:p>
+            <w:pPr>
+              <w:rPr>
+                <w:b/>
+                <w:bCs/>
+              </w:rPr>
+            </w:pPr>
+            <w:r>
+              <w:rPr>
+                <w:b/>
+                <w:bCs/>
+              </w:rPr>
+              <w:t>Description</w:t>
+            </w:r>
+          </w:p>
+        </w:tc>
+        <w:tc>
+          <w:tcPr>
+            <w:tcW w:w="3117" w:type="dxa"/>
+            <w:vAlign w:val="center"/>
+          </w:tcPr>
+          <w:p>
+            <w:pPr>
+              <w:rPr>
+                <w:b/>
+                <w:bCs/>
+              </w:rPr>
+            </w:pPr>
+            <w:r>
+              <w:rPr>
+                <w:b/>
+                <w:bCs/>
+              </w:rPr>
+              <w:t>Type / Constraint</w:t>
+            </w:r>
+          </w:p>
+        </w:tc>
+      </w:tr>
+      <w:tr>
+        <w:tc>
+          <w:tcPr>
+            <w:tcW w:w="3116" w:type="dxa"/>
+          </w:tcPr>
+          <w:p>
+            <w:r>
+              <w:t>Type of Storage Required</w:t>
+            </w:r>
+          </w:p>
+        </w:tc>
+        <w:tc>
+          <w:tcPr>
+            <w:tcW w:w="3117" w:type="dxa"/>
+          </w:tcPr>
+          <w:p>
+            <w:r>
+              <w:t>To choose the Storage Area is required for Immediate Cargo or for the Lease</w:t>
+            </w:r>
+          </w:p>
+        </w:tc>
+        <w:tc>
+          <w:tcPr>
+            <w:tcW w:w="3117" w:type="dxa"/>
+          </w:tcPr>
+          <w:p>
+            <w:r>
+              <w:t>Radio Button</w:t>
+            </w:r>
+          </w:p>
+        </w:tc>
+      </w:tr>
+      <w:tr>
+        <w:tc>
+          <w:tcPr>
+            <w:tcW w:w="3116" w:type="dxa"/>
+          </w:tcPr>
+          <w:p>
+            <w:r>
+              <w:t>Type of Storage Yard</w:t>
+            </w:r>
+          </w:p>
+        </w:tc>
+        <w:tc>
+          <w:tcPr>
+            <w:tcW w:w="3117" w:type="dxa"/>
+          </w:tcPr>
+          <w:p>
+            <w:r>
+              <w:t>To choose the type of storage yard like open, closed etc</w:t>
+            </w:r>
+          </w:p>
+        </w:tc>
+        <w:tc>
+          <w:tcPr>
+            <w:tcW w:w="3117" w:type="dxa"/>
+          </w:tcPr>
+          <w:p>
+            <w:r>
+              <w:t>List to be shown according to the choice of required storage</w:t>
+            </w:r>
+          </w:p>
+        </w:tc>
+      </w:tr>
+      <w:tr>
+        <w:tc>
+          <w:tcPr>
+            <w:tcW w:w="3116" w:type="dxa"/>
+          </w:tcPr>
+          <w:p>
+            <w:r>
+              <w:t>Type of Cargo</w:t>
+            </w:r>
+          </w:p>
+        </w:tc>
+        <w:tc>
+          <w:tcPr>
+            <w:tcW w:w="3117" w:type="dxa"/>
+          </w:tcPr>
+          <w:p>
+            <w:r>
+              <w:t>To choose whether the storage area is required for Cargo or Container</w:t>
+            </w:r>
+          </w:p>
+        </w:tc>
+        <w:tc>
+          <w:tcPr>
+            <w:tcW w:w="3117" w:type="dxa"/>
+          </w:tcPr>
+          <w:p>
+            <w:r>
+              <w:t xml:space="preserve">Radio Button showing the Cargo or </w:t>
+            </w:r>
+            <w:r>
+              <w:t>Containers</w:t>
+            </w:r>
+          </w:p>
+        </w:tc>
+      </w:tr>
+      <w:tr>
+        <w:tc>
+          <w:tcPr>
+            <w:tcW w:w="3116" w:type="dxa"/>
+          </w:tcPr>
+          <w:p>
+            <w:r>
+              <w:t>Cargo type</w:t>
+            </w:r>
+          </w:p>
+        </w:tc>
+        <w:tc>
+          <w:tcPr>
+            <w:tcW w:w="3117" w:type="dxa"/>
+          </w:tcPr>
+          <w:p>
+            <w:r>
+              <w:t>The type of cargo or the type of cargo like the cargo available in the list to be chosen</w:t>
+            </w:r>
+          </w:p>
+        </w:tc>
+        <w:tc>
+          <w:tcPr>
+            <w:tcW w:w="3117" w:type="dxa"/>
+          </w:tcPr>
+          <w:p>
+            <w:r>
+              <w:t>List to be shown according to the cargo available in the Stowage Factor Master</w:t>
+            </w:r>
+          </w:p>
+        </w:tc>
+      </w:tr>
+      <w:tr>
+        <w:tc>
+          <w:tcPr>
+            <w:tcW w:w="3116" w:type="dxa"/>
+          </w:tcPr>
+          <w:p>
+            <w:r>
+              <w:t>Cargo Quantity</w:t>
+            </w:r>
+          </w:p>
+        </w:tc>
+        <w:tc>
+          <w:tcPr>
+            <w:tcW w:w="3117" w:type="dxa"/>
+          </w:tcPr>
+          <w:p/>
+        </w:tc>
+        <w:tc>
+          <w:tcPr>
+            <w:tcW w:w="3117" w:type="dxa"/>
+          </w:tcPr>
+          <w:p/>
+        </w:tc>
+      </w:tr>
+      <w:tr>
+        <w:tc>
+          <w:tcPr>
+            <w:tcW w:w="3116" w:type="dxa"/>
+          </w:tcPr>
+          <w:p>
+            <w:r>
+              <w:t>Containers size</w:t>
+            </w:r>
+          </w:p>
+        </w:tc>
+        <w:tc>
+          <w:tcPr>
+            <w:tcW w:w="3117" w:type="dxa"/>
+          </w:tcPr>
+          <w:p>
+            <w:r>
+              <w:t>The Size of the container to be give</w:t>
+            </w:r>
+          </w:p>
+        </w:tc>
+        <w:tc>
+          <w:tcPr>
+            <w:tcW w:w="3117" w:type="dxa"/>
+          </w:tcPr>
+          <w:p>
+            <w:r>
+              <w:t xml:space="preserve">Choice to be made available for 20, 40, 45, 60 </w:t>
+            </w:r>
+          </w:p>
+        </w:tc>
+      </w:tr>
+      <w:tr>
+        <w:tc>
+          <w:tcPr>
+            <w:tcW w:w="3116" w:type="dxa"/>
+          </w:tcPr>
+          <w:p>
+            <w:r>
+              <w:t>Containers Quantity</w:t>
+            </w:r>
+          </w:p>
+        </w:tc>
+        <w:tc>
+          <w:tcPr>
+            <w:tcW w:w="3117" w:type="dxa"/>
+          </w:tcPr>
+          <w:p>
+            <w:r>
+              <w:t>Number of containers in each size of containers</w:t>
+            </w:r>
+          </w:p>
+        </w:tc>
+        <w:tc>
+          <w:tcPr>
+            <w:tcW w:w="3117" w:type="dxa"/>
+          </w:tcPr>
+          <w:p>
+            <w:r>
+              <w:t>Entry field only to enter the numbers</w:t>
+            </w:r>
+          </w:p>
+        </w:tc>
+      </w:tr>
+      <w:tr>
+        <w:tc>
+          <w:tcPr>
+            <w:tcW w:w="3116" w:type="dxa"/>
+          </w:tcPr>
+          <w:p>
+            <w:r>
+              <w:t xml:space="preserve">Number of Days </w:t>
+            </w:r>
+          </w:p>
+        </w:tc>
+        <w:tc>
+          <w:tcPr>
+            <w:tcW w:w="3117" w:type="dxa"/>
+          </w:tcPr>
+          <w:p>
+            <w:r>
+              <w:t>Duration of the storage area required for the customer</w:t>
+            </w:r>
+          </w:p>
+        </w:tc>
+        <w:tc>
+          <w:tcPr>
+            <w:tcW w:w="3117" w:type="dxa"/>
+          </w:tcPr>
+          <w:p>
+            <w:r>
+              <w:t>Entry field only to enter the numbers</w:t>
+            </w:r>
+            <w:r>
+              <w:t xml:space="preserve"> in days</w:t>
+            </w:r>
+          </w:p>
+        </w:tc>
+      </w:tr>
+    </w:tbl>
+    <w:p>
+      <w:pPr>
+        <w:rPr>
+          <w:b/>
+          <w:bCs/>
+        </w:rPr>
+      </w:pPr>
+    </w:p>
+    <w:p>
+      <w:pPr>
+        <w:rPr>
+          <w:b/>
+          <w:bCs/>
+        </w:rPr>
+      </w:pPr>
+      <w:r>
+        <w:rPr>
+          <w:b/>
+          <w:bCs/>
+        </w:rPr>
+        <w:br w:type="page"/>
+      </w:r>
+    </w:p>
+    <w:p>
+      <w:pPr>
+        <w:rPr>
+          <w:b/>
+          <w:bCs/>
+        </w:rPr>
+      </w:pPr>
+      <w:r>
+        <w:rPr>
+          <w:b/>
+          <w:bCs/>
+        </w:rPr>
+        <w:lastRenderedPageBreak/>
+        <w:t>Logistics Simulator for Storage Area</w:t>
+      </w:r>
+    </w:p>
+    <w:p>
+      <w:r>
+        <w:t xml:space="preserve">The aim of the Logistic Simulator for Storage is </w:t>
+      </w:r>
+    </w:p>
+    <w:p>
+      <w:pPr>
+        <w:pStyle w:val="ListParagraph"/>
+        <w:numPr>
+          <w:ilvl w:val="0"/>
+          <w:numId w:val="8"/>
+        </w:numPr>
+        <w:ind w:left="360"/>
+      </w:pPr>
+      <w:r>
+        <w:t xml:space="preserve">To estimate the area for the storage of the cargo </w:t>
+      </w:r>
+    </w:p>
+    <w:p>
+      <w:pPr>
+        <w:pStyle w:val="ListParagraph"/>
+        <w:ind w:left="360"/>
+        <w:rPr>
+          <w:b/>
+          <w:bCs/>
+        </w:rPr>
+      </w:pPr>
+      <w:r>
+        <w:rPr>
+          <w:b/>
+          <w:bCs/>
+        </w:rPr>
+        <w:t xml:space="preserve">Logic to be followed: </w:t>
+      </w:r>
+    </w:p>
+    <w:p>
+      <w:pPr>
+        <w:pStyle w:val="ListParagraph"/>
+        <w:ind w:left="360"/>
+      </w:pPr>
+      <w:r>
+        <w:t xml:space="preserve">For Cargo – the tonnage of the cargo to be divided by the Stowage Factor </w:t>
+      </w:r>
+    </w:p>
+    <w:p>
+      <w:pPr>
+        <w:pStyle w:val="ListParagraph"/>
+        <w:ind w:left="360"/>
+      </w:pPr>
+      <w:r>
+        <w:t xml:space="preserve">For Containers – the number of each category of containers to be divided by four (as containers can be stacked 4 high on one above </w:t>
+      </w:r>
+      <w:r>
+        <w:t>one) and</w:t>
+      </w:r>
+      <w:r>
+        <w:t xml:space="preserve"> then it </w:t>
+      </w:r>
+      <w:r>
+        <w:t>must</w:t>
+      </w:r>
+      <w:r>
+        <w:t xml:space="preserve"> be multiplied by the area for each category given in the stowage factor master</w:t>
+      </w:r>
+    </w:p>
+    <w:p>
+      <w:pPr>
+        <w:pStyle w:val="ListParagraph"/>
+        <w:ind w:left="360"/>
+        <w:rPr>
+          <w:b/>
+          <w:bCs/>
+        </w:rPr>
+      </w:pPr>
+      <w:r>
+        <w:rPr>
+          <w:b/>
+          <w:bCs/>
+        </w:rPr>
+        <w:t>Output:</w:t>
+      </w:r>
+    </w:p>
+    <w:p>
+      <w:pPr>
+        <w:pStyle w:val="ListParagraph"/>
+        <w:ind w:left="360"/>
+      </w:pPr>
+      <w:r>
+        <w:t>Estimated Area for Stroge - _______ Sq.mts</w:t>
+      </w:r>
+    </w:p>
+    <w:p>
+      <w:pPr>
+        <w:pStyle w:val="ListParagraph"/>
+        <w:ind w:left="360"/>
+      </w:pPr>
+    </w:p>
+    <w:p>
+      <w:pPr>
+        <w:pStyle w:val="ListParagraph"/>
+        <w:numPr>
+          <w:ilvl w:val="0"/>
+          <w:numId w:val="8"/>
+        </w:numPr>
+        <w:ind w:left="360"/>
+      </w:pPr>
+      <w:r>
+        <w:t>To suggest the preferable area at which the cargo can be stored</w:t>
+      </w:r>
+      <w:r>
+        <w:t xml:space="preserve"> </w:t>
+      </w:r>
+    </w:p>
+    <w:p>
+      <w:pPr>
+        <w:pStyle w:val="ListParagraph"/>
+        <w:ind w:left="360"/>
+        <w:rPr>
+          <w:b/>
+          <w:bCs/>
+        </w:rPr>
+      </w:pPr>
+      <w:r>
+        <w:rPr>
+          <w:b/>
+          <w:bCs/>
+        </w:rPr>
+        <w:t>Logic to be followed:</w:t>
+      </w:r>
+    </w:p>
+    <w:p>
+      <w:pPr>
+        <w:pStyle w:val="ListParagraph"/>
+        <w:ind w:left="360"/>
+      </w:pPr>
+      <w:r>
+        <w:t>As per the choice of the area available in the stowage master, the suitable area to be shown</w:t>
+      </w:r>
+    </w:p>
+    <w:p>
+      <w:pPr>
+        <w:pStyle w:val="ListParagraph"/>
+        <w:ind w:left="360"/>
+        <w:rPr>
+          <w:b/>
+          <w:bCs/>
+        </w:rPr>
+      </w:pPr>
+      <w:r>
+        <w:rPr>
+          <w:b/>
+          <w:bCs/>
+        </w:rPr>
+        <w:t>Output:</w:t>
+      </w:r>
+    </w:p>
+    <w:p>
+      <w:pPr>
+        <w:pStyle w:val="ListParagraph"/>
+        <w:ind w:left="360"/>
+      </w:pPr>
+      <w:r>
+        <w:t>Suggested Area for Storage –</w:t>
+      </w:r>
+    </w:p>
+    <w:p>
+      <w:pPr>
+        <w:pStyle w:val="ListParagraph"/>
+        <w:ind w:left="360"/>
+      </w:pPr>
+      <w:r>
+        <w:t>Option 1</w:t>
+      </w:r>
+    </w:p>
+    <w:p>
+      <w:pPr>
+        <w:pStyle w:val="ListParagraph"/>
+        <w:ind w:left="360"/>
+      </w:pPr>
+      <w:r>
+        <w:t>Option 2</w:t>
+      </w:r>
+    </w:p>
+    <w:p>
+      <w:pPr>
+        <w:pStyle w:val="ListParagraph"/>
+        <w:ind w:left="360"/>
+      </w:pPr>
+      <w:r>
+        <w:t xml:space="preserve">Option 3 </w:t>
+      </w:r>
+    </w:p>
+    <w:p>
+      <w:pPr>
+        <w:pStyle w:val="ListParagraph"/>
+        <w:ind w:left="360"/>
+      </w:pPr>
+      <w:r>
+        <w:t>Option 4</w:t>
+      </w:r>
+    </w:p>
+    <w:p>
+      <w:pPr>
+        <w:rPr>
+          <w:b/>
+          <w:bCs/>
+        </w:rPr>
+      </w:pPr>
+      <w:r>
+        <w:rPr>
+          <w:b/>
+          <w:bCs/>
+        </w:rPr>
+        <w:t>Cost Simulator for Storage Area</w:t>
+      </w:r>
+    </w:p>
+    <w:p>
+      <w:r>
+        <w:t>The aim of the Cost Simulator is to find out the Charges to be incurred for the Storage areas.</w:t>
+      </w:r>
+    </w:p>
+    <w:p>
+      <w:pPr>
+        <w:pStyle w:val="ListParagraph"/>
+        <w:numPr>
+          <w:ilvl w:val="0"/>
+          <w:numId w:val="8"/>
+        </w:numPr>
+        <w:ind w:left="360"/>
+      </w:pPr>
+      <w:r>
+        <w:t>To estimate the cost of the storage for the planned during of the storage of the cargo</w:t>
+      </w:r>
+      <w:r>
+        <w:t xml:space="preserve"> </w:t>
+      </w:r>
+    </w:p>
+    <w:p>
+      <w:pPr>
+        <w:pStyle w:val="ListParagraph"/>
+        <w:ind w:left="360"/>
+        <w:rPr>
+          <w:b/>
+          <w:bCs/>
+        </w:rPr>
+      </w:pPr>
+      <w:r>
+        <w:rPr>
+          <w:b/>
+          <w:bCs/>
+        </w:rPr>
+        <w:t>Logic to be followed:</w:t>
+      </w:r>
+    </w:p>
+    <w:p>
+      <w:pPr>
+        <w:pStyle w:val="ListParagraph"/>
+        <w:ind w:left="360"/>
+      </w:pPr>
+      <w:r>
+        <w:t xml:space="preserve">The Area to be assessed as per the Logistic </w:t>
+      </w:r>
+      <w:r>
+        <w:t>Simulator and</w:t>
+      </w:r>
+      <w:r>
+        <w:t xml:space="preserve"> based on the Area and period the cost of Storage Area to be assessed.</w:t>
+      </w:r>
+    </w:p>
+    <w:p>
+      <w:r>
+        <w:br w:type="page"/>
+      </w:r>
+    </w:p>
+    <w:p>
+      <w:pPr>
+        <w:pStyle w:val="ListParagraph"/>
+        <w:ind w:left="0"/>
+      </w:pPr>
+    </w:p>
     <w:sectPr>
       <w:footerReference w:type="default" r:id="rId7"/>
       <w:pgSz w:w="12240" w:h="15840"/>
@@ -6310,57 +6823,49 @@
 
 <file path=word/footer1.xml><?xml version="1.0" encoding="utf-8"?>
 <w:ftr xmlns:wpc="http://schemas.microsoft.com/office/word/2010/wordprocessingCanvas" xmlns:cx="http://schemas.microsoft.com/office/drawing/2014/chartex" xmlns:cx1="http://schemas.microsoft.com/office/drawing/2015/9/8/chartex" xmlns:cx2="http://schemas.microsoft.com/office/drawing/2015/10/21/chartex" xmlns:cx3="http://schemas.microsoft.com/office/drawing/2016/5/9/chartex" xmlns:cx4="http://schemas.microsoft.com/office/drawing/2016/5/10/chartex" xmlns:cx5="http://schemas.microsoft.com/office/drawing/2016/5/11/chartex" xmlns:cx6="http://schemas.microsoft.com/office/drawing/2016/5/12/chartex" xmlns:cx7="http://schemas.microsoft.com/office/drawing/2016/5/13/chartex" xmlns:cx8="http://schemas.microsoft.com/office/drawing/2016/5/14/chartex" xmlns:mc="http://schemas.openxmlformats.org/markup-compatibility/2006" xmlns:aink="http://schemas.microsoft.com/office/drawing/2016/ink" xmlns:am3d="http://schemas.microsoft.com/office/drawing/2017/model3d" xmlns:o="urn:schemas-microsoft-com:office:office" xmlns:oel="http://schemas.microsoft.com/office/2019/extlst" xmlns:r="http://schemas.openxmlformats.org/officeDocument/2006/relationships" xmlns:m="http://schemas.openxmlformats.org/officeDocument/2006/math" xmlns:v="urn:schemas-microsoft-com:vml" xmlns:wp14="http://schemas.microsoft.com/office/word/2010/wordprocessingDrawing" xmlns:wp="http://schemas.openxmlformats.org/drawingml/2006/wordprocessingDrawing" xmlns:w10="urn:schemas-microsoft-com:office:word" xmlns:w="http://schemas.openxmlformats.org/wordprocessingml/2006/main" xmlns:w14="http://schemas.microsoft.com/office/word/2010/wordml" xmlns:w15="http://schemas.microsoft.com/office/word/2012/wordml" xmlns:w16cex="http://schemas.microsoft.com/office/word/2018/wordml/cex" xmlns:w16cid="http://schemas.microsoft.com/office/word/2016/wordml/cid" xmlns:w16="http://schemas.microsoft.com/office/word/2018/wordml" xmlns:w16du="http://schemas.microsoft.com/office/word/2023/wordml/word16du" xmlns:w16sdtdh="http://schemas.microsoft.com/office/word/2020/wordml/sdtdatahash" xmlns:w16sdtfl="http://schemas.microsoft.com/office/word/2024/wordml/sdtformatlock" xmlns:w16se="http://schemas.microsoft.com/office/word/2015/wordml/symex" xmlns:wpg="http://schemas.microsoft.com/office/word/2010/wordprocessingGroup" xmlns:wpi="http://schemas.microsoft.com/office/word/2010/wordprocessingInk" xmlns:wne="http://schemas.microsoft.com/office/word/2006/wordml" xmlns:wps="http://schemas.microsoft.com/office/word/2010/wordprocessingShape" mc:Ignorable="w14 w15 w16se w16cid w16 w16cex w16sdtdh w16sdtfl w16du wp14">
-  <w:p>
-    <w:pPr>
-      <w:pBdr>
-        <w:top w:val="nil"/>
-        <w:left w:val="nil"/>
-        <w:bottom w:val="nil"/>
-        <w:right w:val="nil"/>
-        <w:between w:val="nil"/>
-      </w:pBdr>
-      <w:tabs>
-        <w:tab w:val="center" w:pos="4680"/>
-        <w:tab w:val="right" w:pos="9360"/>
-      </w:tabs>
-      <w:spacing w:after="0" w:line="240" w:lineRule="auto"/>
-      <w:jc w:val="right"/>
-      <w:rPr>
-        <w:color w:val="000000"/>
-      </w:rPr>
-    </w:pPr>
-    <w:r>
-      <w:rPr>
-        <w:color w:val="000000"/>
-      </w:rPr>
-      <w:fldChar w:fldCharType="begin"/>
-    </w:r>
-    <w:r>
-      <w:rPr>
-        <w:color w:val="000000"/>
-      </w:rPr>
-      <w:instrText>PAGE</w:instrText>
-    </w:r>
-    <w:r>
-      <w:rPr>
-        <w:color w:val="000000"/>
-      </w:rPr>
-      <w:fldChar w:fldCharType="separate"/>
-    </w:r>
-    <w:r>
+  <w:sdt>
+    <w:sdtPr>
+      <w:id w:val="1261489971"/>
+      <w:docPartObj>
+        <w:docPartGallery w:val="Page Numbers (Bottom of Page)"/>
+        <w:docPartUnique/>
+      </w:docPartObj>
+    </w:sdtPr>
+    <w:sdtEndPr>
       <w:rPr>
         <w:noProof/>
-        <w:color w:val="000000"/>
       </w:rPr>
-      <w:t>1</w:t>
-    </w:r>
-    <w:r>
-      <w:rPr>
-        <w:color w:val="000000"/>
-      </w:rPr>
-      <w:fldChar w:fldCharType="end"/>
-    </w:r>
-  </w:p>
+    </w:sdtEndPr>
+    <w:sdtContent>
+      <w:p>
+        <w:pPr>
+          <w:pStyle w:val="Footer"/>
+          <w:jc w:val="right"/>
+        </w:pPr>
+        <w:r>
+          <w:fldChar w:fldCharType="begin"/>
+        </w:r>
+        <w:r>
+          <w:instrText xml:space="preserve"> PAGE   \* MERGEFORMAT </w:instrText>
+        </w:r>
+        <w:r>
+          <w:fldChar w:fldCharType="separate"/>
+        </w:r>
+        <w:r>
+          <w:rPr>
+            <w:noProof/>
+          </w:rPr>
+          <w:t>2</w:t>
+        </w:r>
+        <w:r>
+          <w:rPr>
+            <w:noProof/>
+          </w:rPr>
+          <w:fldChar w:fldCharType="end"/>
+        </w:r>
+      </w:p>
+    </w:sdtContent>
+  </w:sdt>
   <w:p>
     <w:pPr>
       <w:pBdr>
@@ -6609,6 +7114,119 @@
     </w:lvl>
   </w:abstractNum>
   <w:abstractNum w:abstractNumId="2" w15:restartNumberingAfterBreak="0">
+    <w:nsid w:val="12E04B11"/>
+    <w:multiLevelType w:val="hybridMultilevel"/>
+    <w:tmpl w:val="19BC917C"/>
+    <w:lvl w:ilvl="0" w:tplc="40090001">
+      <w:start w:val="1"/>
+      <w:numFmt w:val="bullet"/>
+      <w:lvlText w:val=""/>
+      <w:lvlJc w:val="left"/>
+      <w:pPr>
+        <w:ind w:left="765" w:hanging="360"/>
+      </w:pPr>
+      <w:rPr>
+        <w:rFonts w:ascii="Symbol" w:hAnsi="Symbol" w:hint="default"/>
+      </w:rPr>
+    </w:lvl>
+    <w:lvl w:ilvl="1" w:tplc="40090003" w:tentative="1">
+      <w:start w:val="1"/>
+      <w:numFmt w:val="bullet"/>
+      <w:lvlText w:val="o"/>
+      <w:lvlJc w:val="left"/>
+      <w:pPr>
+        <w:ind w:left="1485" w:hanging="360"/>
+      </w:pPr>
+      <w:rPr>
+        <w:rFonts w:ascii="Courier New" w:hAnsi="Courier New" w:cs="Courier New" w:hint="default"/>
+      </w:rPr>
+    </w:lvl>
+    <w:lvl w:ilvl="2" w:tplc="40090005" w:tentative="1">
+      <w:start w:val="1"/>
+      <w:numFmt w:val="bullet"/>
+      <w:lvlText w:val=""/>
+      <w:lvlJc w:val="left"/>
+      <w:pPr>
+        <w:ind w:left="2205" w:hanging="360"/>
+      </w:pPr>
+      <w:rPr>
+        <w:rFonts w:ascii="Wingdings" w:hAnsi="Wingdings" w:hint="default"/>
+      </w:rPr>
+    </w:lvl>
+    <w:lvl w:ilvl="3" w:tplc="40090001" w:tentative="1">
+      <w:start w:val="1"/>
+      <w:numFmt w:val="bullet"/>
+      <w:lvlText w:val=""/>
+      <w:lvlJc w:val="left"/>
+      <w:pPr>
+        <w:ind w:left="2925" w:hanging="360"/>
+      </w:pPr>
+      <w:rPr>
+        <w:rFonts w:ascii="Symbol" w:hAnsi="Symbol" w:hint="default"/>
+      </w:rPr>
+    </w:lvl>
+    <w:lvl w:ilvl="4" w:tplc="40090003" w:tentative="1">
+      <w:start w:val="1"/>
+      <w:numFmt w:val="bullet"/>
+      <w:lvlText w:val="o"/>
+      <w:lvlJc w:val="left"/>
+      <w:pPr>
+        <w:ind w:left="3645" w:hanging="360"/>
+      </w:pPr>
+      <w:rPr>
+        <w:rFonts w:ascii="Courier New" w:hAnsi="Courier New" w:cs="Courier New" w:hint="default"/>
+      </w:rPr>
+    </w:lvl>
+    <w:lvl w:ilvl="5" w:tplc="40090005" w:tentative="1">
+      <w:start w:val="1"/>
+      <w:numFmt w:val="bullet"/>
+      <w:lvlText w:val=""/>
+      <w:lvlJc w:val="left"/>
+      <w:pPr>
+        <w:ind w:left="4365" w:hanging="360"/>
+      </w:pPr>
+      <w:rPr>
+        <w:rFonts w:ascii="Wingdings" w:hAnsi="Wingdings" w:hint="default"/>
+      </w:rPr>
+    </w:lvl>
+    <w:lvl w:ilvl="6" w:tplc="40090001" w:tentative="1">
+      <w:start w:val="1"/>
+      <w:numFmt w:val="bullet"/>
+      <w:lvlText w:val=""/>
+      <w:lvlJc w:val="left"/>
+      <w:pPr>
+        <w:ind w:left="5085" w:hanging="360"/>
+      </w:pPr>
+      <w:rPr>
+        <w:rFonts w:ascii="Symbol" w:hAnsi="Symbol" w:hint="default"/>
+      </w:rPr>
+    </w:lvl>
+    <w:lvl w:ilvl="7" w:tplc="40090003" w:tentative="1">
+      <w:start w:val="1"/>
+      <w:numFmt w:val="bullet"/>
+      <w:lvlText w:val="o"/>
+      <w:lvlJc w:val="left"/>
+      <w:pPr>
+        <w:ind w:left="5805" w:hanging="360"/>
+      </w:pPr>
+      <w:rPr>
+        <w:rFonts w:ascii="Courier New" w:hAnsi="Courier New" w:cs="Courier New" w:hint="default"/>
+      </w:rPr>
+    </w:lvl>
+    <w:lvl w:ilvl="8" w:tplc="40090005" w:tentative="1">
+      <w:start w:val="1"/>
+      <w:numFmt w:val="bullet"/>
+      <w:lvlText w:val=""/>
+      <w:lvlJc w:val="left"/>
+      <w:pPr>
+        <w:ind w:left="6525" w:hanging="360"/>
+      </w:pPr>
+      <w:rPr>
+        <w:rFonts w:ascii="Wingdings" w:hAnsi="Wingdings" w:hint="default"/>
+      </w:rPr>
+    </w:lvl>
+  </w:abstractNum>
+  <w:abstractNum w:abstractNumId="3" w15:restartNumberingAfterBreak="0">
     <w:nsid w:val="397C17F8"/>
     <w:multiLevelType w:val="multilevel"/>
     <w:tmpl w:val="6DDAE000"/>
@@ -6694,7 +7312,7 @@
       </w:pPr>
     </w:lvl>
   </w:abstractNum>
-  <w:abstractNum w:abstractNumId="3" w15:restartNumberingAfterBreak="0">
+  <w:abstractNum w:abstractNumId="4" w15:restartNumberingAfterBreak="0">
     <w:nsid w:val="3BC94B80"/>
     <w:multiLevelType w:val="multilevel"/>
     <w:tmpl w:val="7C10E40C"/>
@@ -6843,7 +7461,7 @@
       </w:rPr>
     </w:lvl>
   </w:abstractNum>
-  <w:abstractNum w:abstractNumId="4" w15:restartNumberingAfterBreak="0">
+  <w:abstractNum w:abstractNumId="5" w15:restartNumberingAfterBreak="0">
     <w:nsid w:val="48FA689D"/>
     <w:multiLevelType w:val="multilevel"/>
     <w:tmpl w:val="3B72E326"/>
@@ -6992,7 +7610,7 @@
       </w:rPr>
     </w:lvl>
   </w:abstractNum>
-  <w:abstractNum w:abstractNumId="5" w15:restartNumberingAfterBreak="0">
+  <w:abstractNum w:abstractNumId="6" w15:restartNumberingAfterBreak="0">
     <w:nsid w:val="53731F71"/>
     <w:multiLevelType w:val="multilevel"/>
     <w:tmpl w:val="B04E43D4"/>
@@ -7078,7 +7696,7 @@
       </w:pPr>
     </w:lvl>
   </w:abstractNum>
-  <w:abstractNum w:abstractNumId="6" w15:restartNumberingAfterBreak="0">
+  <w:abstractNum w:abstractNumId="7" w15:restartNumberingAfterBreak="0">
     <w:nsid w:val="59E0299B"/>
     <w:multiLevelType w:val="multilevel"/>
     <w:tmpl w:val="AC48C14E"/>
@@ -7164,7 +7782,7 @@
       </w:pPr>
     </w:lvl>
   </w:abstractNum>
-  <w:abstractNum w:abstractNumId="7" w15:restartNumberingAfterBreak="0">
+  <w:abstractNum w:abstractNumId="8" w15:restartNumberingAfterBreak="0">
     <w:nsid w:val="667F6E24"/>
     <w:multiLevelType w:val="multilevel"/>
     <w:tmpl w:val="6BFC0D18"/>
@@ -7281,29 +7899,148 @@
       </w:pPr>
     </w:lvl>
   </w:abstractNum>
+  <w:abstractNum w:abstractNumId="9" w15:restartNumberingAfterBreak="0">
+    <w:nsid w:val="7F041B36"/>
+    <w:multiLevelType w:val="hybridMultilevel"/>
+    <w:tmpl w:val="5A48E4CE"/>
+    <w:lvl w:ilvl="0" w:tplc="40090001">
+      <w:start w:val="1"/>
+      <w:numFmt w:val="bullet"/>
+      <w:lvlText w:val=""/>
+      <w:lvlJc w:val="left"/>
+      <w:pPr>
+        <w:ind w:left="720" w:hanging="360"/>
+      </w:pPr>
+      <w:rPr>
+        <w:rFonts w:ascii="Symbol" w:hAnsi="Symbol" w:hint="default"/>
+      </w:rPr>
+    </w:lvl>
+    <w:lvl w:ilvl="1" w:tplc="40090003" w:tentative="1">
+      <w:start w:val="1"/>
+      <w:numFmt w:val="bullet"/>
+      <w:lvlText w:val="o"/>
+      <w:lvlJc w:val="left"/>
+      <w:pPr>
+        <w:ind w:left="1440" w:hanging="360"/>
+      </w:pPr>
+      <w:rPr>
+        <w:rFonts w:ascii="Courier New" w:hAnsi="Courier New" w:cs="Courier New" w:hint="default"/>
+      </w:rPr>
+    </w:lvl>
+    <w:lvl w:ilvl="2" w:tplc="40090005" w:tentative="1">
+      <w:start w:val="1"/>
+      <w:numFmt w:val="bullet"/>
+      <w:lvlText w:val=""/>
+      <w:lvlJc w:val="left"/>
+      <w:pPr>
+        <w:ind w:left="2160" w:hanging="360"/>
+      </w:pPr>
+      <w:rPr>
+        <w:rFonts w:ascii="Wingdings" w:hAnsi="Wingdings" w:hint="default"/>
+      </w:rPr>
+    </w:lvl>
+    <w:lvl w:ilvl="3" w:tplc="40090001" w:tentative="1">
+      <w:start w:val="1"/>
+      <w:numFmt w:val="bullet"/>
+      <w:lvlText w:val=""/>
+      <w:lvlJc w:val="left"/>
+      <w:pPr>
+        <w:ind w:left="2880" w:hanging="360"/>
+      </w:pPr>
+      <w:rPr>
+        <w:rFonts w:ascii="Symbol" w:hAnsi="Symbol" w:hint="default"/>
+      </w:rPr>
+    </w:lvl>
+    <w:lvl w:ilvl="4" w:tplc="40090003" w:tentative="1">
+      <w:start w:val="1"/>
+      <w:numFmt w:val="bullet"/>
+      <w:lvlText w:val="o"/>
+      <w:lvlJc w:val="left"/>
+      <w:pPr>
+        <w:ind w:left="3600" w:hanging="360"/>
+      </w:pPr>
+      <w:rPr>
+        <w:rFonts w:ascii="Courier New" w:hAnsi="Courier New" w:cs="Courier New" w:hint="default"/>
+      </w:rPr>
+    </w:lvl>
+    <w:lvl w:ilvl="5" w:tplc="40090005" w:tentative="1">
+      <w:start w:val="1"/>
+      <w:numFmt w:val="bullet"/>
+      <w:lvlText w:val=""/>
+      <w:lvlJc w:val="left"/>
+      <w:pPr>
+        <w:ind w:left="4320" w:hanging="360"/>
+      </w:pPr>
+      <w:rPr>
+        <w:rFonts w:ascii="Wingdings" w:hAnsi="Wingdings" w:hint="default"/>
+      </w:rPr>
+    </w:lvl>
+    <w:lvl w:ilvl="6" w:tplc="40090001" w:tentative="1">
+      <w:start w:val="1"/>
+      <w:numFmt w:val="bullet"/>
+      <w:lvlText w:val=""/>
+      <w:lvlJc w:val="left"/>
+      <w:pPr>
+        <w:ind w:left="5040" w:hanging="360"/>
+      </w:pPr>
+      <w:rPr>
+        <w:rFonts w:ascii="Symbol" w:hAnsi="Symbol" w:hint="default"/>
+      </w:rPr>
+    </w:lvl>
+    <w:lvl w:ilvl="7" w:tplc="40090003" w:tentative="1">
+      <w:start w:val="1"/>
+      <w:numFmt w:val="bullet"/>
+      <w:lvlText w:val="o"/>
+      <w:lvlJc w:val="left"/>
+      <w:pPr>
+        <w:ind w:left="5760" w:hanging="360"/>
+      </w:pPr>
+      <w:rPr>
+        <w:rFonts w:ascii="Courier New" w:hAnsi="Courier New" w:cs="Courier New" w:hint="default"/>
+      </w:rPr>
+    </w:lvl>
+    <w:lvl w:ilvl="8" w:tplc="40090005" w:tentative="1">
+      <w:start w:val="1"/>
+      <w:numFmt w:val="bullet"/>
+      <w:lvlText w:val=""/>
+      <w:lvlJc w:val="left"/>
+      <w:pPr>
+        <w:ind w:left="6480" w:hanging="360"/>
+      </w:pPr>
+      <w:rPr>
+        <w:rFonts w:ascii="Wingdings" w:hAnsi="Wingdings" w:hint="default"/>
+      </w:rPr>
+    </w:lvl>
+  </w:abstractNum>
   <w:num w:numId="1" w16cid:durableId="1512602860">
     <w:abstractNumId w:val="1"/>
   </w:num>
   <w:num w:numId="2" w16cid:durableId="92867043">
+    <w:abstractNumId w:val="7"/>
+  </w:num>
+  <w:num w:numId="3" w16cid:durableId="1826162218">
+    <w:abstractNumId w:val="3"/>
+  </w:num>
+  <w:num w:numId="4" w16cid:durableId="68695041">
     <w:abstractNumId w:val="6"/>
   </w:num>
-  <w:num w:numId="3" w16cid:durableId="1826162218">
-    <w:abstractNumId w:val="2"/>
-  </w:num>
-  <w:num w:numId="4" w16cid:durableId="68695041">
-    <w:abstractNumId w:val="5"/>
-  </w:num>
   <w:num w:numId="5" w16cid:durableId="1548563427">
-    <w:abstractNumId w:val="7"/>
+    <w:abstractNumId w:val="8"/>
   </w:num>
   <w:num w:numId="6" w16cid:durableId="799108405">
-    <w:abstractNumId w:val="3"/>
+    <w:abstractNumId w:val="4"/>
   </w:num>
   <w:num w:numId="7" w16cid:durableId="1369916744">
-    <w:abstractNumId w:val="4"/>
+    <w:abstractNumId w:val="5"/>
   </w:num>
   <w:num w:numId="8" w16cid:durableId="1996108351">
     <w:abstractNumId w:val="0"/>
+  </w:num>
+  <w:num w:numId="9" w16cid:durableId="1644232726">
+    <w:abstractNumId w:val="9"/>
+  </w:num>
+  <w:num w:numId="10" w16cid:durableId="1930386681">
+    <w:abstractNumId w:val="2"/>
   </w:num>
 </w:numbering>
 </file>
@@ -7940,6 +8677,69 @@
       <w:contextualSpacing/>
     </w:pPr>
   </w:style>
+  <w:style w:type="table" w:styleId="TableGrid">
+    <w:name w:val="Table Grid"/>
+    <w:basedOn w:val="TableNormal"/>
+    <w:uiPriority w:val="39"/>
+    <w:rsid w:val="00B42BE1"/>
+    <w:pPr>
+      <w:spacing w:after="0" w:line="240" w:lineRule="auto"/>
+    </w:pPr>
+    <w:tblPr>
+      <w:tblBorders>
+        <w:top w:val="single" w:sz="4" w:space="0" w:color="auto"/>
+        <w:left w:val="single" w:sz="4" w:space="0" w:color="auto"/>
+        <w:bottom w:val="single" w:sz="4" w:space="0" w:color="auto"/>
+        <w:right w:val="single" w:sz="4" w:space="0" w:color="auto"/>
+        <w:insideH w:val="single" w:sz="4" w:space="0" w:color="auto"/>
+        <w:insideV w:val="single" w:sz="4" w:space="0" w:color="auto"/>
+      </w:tblBorders>
+    </w:tblPr>
+  </w:style>
+  <w:style w:type="paragraph" w:styleId="Header">
+    <w:name w:val="header"/>
+    <w:basedOn w:val="Normal"/>
+    <w:link w:val="HeaderChar"/>
+    <w:uiPriority w:val="99"/>
+    <w:unhideWhenUsed/>
+    <w:rsid w:val="00EF78BB"/>
+    <w:pPr>
+      <w:tabs>
+        <w:tab w:val="center" w:pos="4513"/>
+        <w:tab w:val="right" w:pos="9026"/>
+      </w:tabs>
+      <w:spacing w:after="0" w:line="240" w:lineRule="auto"/>
+    </w:pPr>
+  </w:style>
+  <w:style w:type="character" w:customStyle="1" w:styleId="HeaderChar">
+    <w:name w:val="Header Char"/>
+    <w:basedOn w:val="DefaultParagraphFont"/>
+    <w:link w:val="Header"/>
+    <w:uiPriority w:val="99"/>
+    <w:rsid w:val="00EF78BB"/>
+  </w:style>
+  <w:style w:type="paragraph" w:styleId="Footer">
+    <w:name w:val="footer"/>
+    <w:basedOn w:val="Normal"/>
+    <w:link w:val="FooterChar"/>
+    <w:uiPriority w:val="99"/>
+    <w:unhideWhenUsed/>
+    <w:rsid w:val="00EF78BB"/>
+    <w:pPr>
+      <w:tabs>
+        <w:tab w:val="center" w:pos="4513"/>
+        <w:tab w:val="right" w:pos="9026"/>
+      </w:tabs>
+      <w:spacing w:after="0" w:line="240" w:lineRule="auto"/>
+    </w:pPr>
+  </w:style>
+  <w:style w:type="character" w:customStyle="1" w:styleId="FooterChar">
+    <w:name w:val="Footer Char"/>
+    <w:basedOn w:val="DefaultParagraphFont"/>
+    <w:link w:val="Footer"/>
+    <w:uiPriority w:val="99"/>
+    <w:rsid w:val="00EF78BB"/>
+  </w:style>
 </w:styles>
 </file>
 

</xml_diff>

<commit_message>
Adding Final set of documents for Land Module
</commit_message>
<xml_diff>
--- a/SPLS-v3.0/SDD for SeaPort_v5.0.docx
+++ b/SPLS-v3.0/SDD for SeaPort_v5.0.docx
@@ -78,7 +78,13 @@
         <w:rPr>
           <w:color w:val="000000"/>
         </w:rPr>
-        <w:t>Stevedore Module</w:t>
+        <w:t>Stevedore</w:t>
+      </w:r>
+      <w:r>
+        <w:rPr>
+          <w:color w:val="000000"/>
+        </w:rPr>
+        <w:t xml:space="preserve"> Module</w:t>
       </w:r>
     </w:p>
     <w:p>
@@ -123,27 +129,6 @@
           <w:color w:val="000000"/>
         </w:rPr>
         <w:t>Land Module</w:t>
-      </w:r>
-    </w:p>
-    <w:p>
-      <w:pPr>
-        <w:numPr>
-          <w:ilvl w:val="0"/>
-          <w:numId w:val="2"/>
-        </w:numPr>
-        <w:pBdr>
-          <w:top w:val="nil"/>
-          <w:left w:val="nil"/>
-          <w:bottom w:val="nil"/>
-          <w:right w:val="nil"/>
-          <w:between w:val="nil"/>
-        </w:pBdr>
-      </w:pPr>
-      <w:r>
-        <w:rPr>
-          <w:color w:val="000000"/>
-        </w:rPr>
-        <w:t>Miscellaneous Module</w:t>
       </w:r>
     </w:p>
     <w:p/>
@@ -1692,38 +1677,6 @@
     </w:p>
     <w:p>
       <w:pPr>
-        <w:rPr>
-          <w:b/>
-        </w:rPr>
-      </w:pPr>
-      <w:r>
-        <w:rPr>
-          <w:b/>
-        </w:rPr>
-        <w:lastRenderedPageBreak/>
-        <w:t xml:space="preserve">The details about each module will be discussed in </w:t>
-      </w:r>
-      <w:proofErr w:type="gramStart"/>
-      <w:r>
-        <w:rPr>
-          <w:b/>
-        </w:rPr>
-        <w:t>details</w:t>
-      </w:r>
-      <w:proofErr w:type="gramEnd"/>
-      <w:r>
-        <w:rPr>
-          <w:b/>
-        </w:rPr>
-        <w:t>.</w:t>
-      </w:r>
-    </w:p>
-    <w:p>
-      <w:pPr>
-        <w:numPr>
-          <w:ilvl w:val="0"/>
-          <w:numId w:val="3"/>
-        </w:numPr>
         <w:pBdr>
           <w:top w:val="nil"/>
           <w:left w:val="nil"/>
@@ -1731,16 +1684,23 @@
           <w:right w:val="nil"/>
           <w:between w:val="nil"/>
         </w:pBdr>
+        <w:ind w:left="360"/>
+        <w:jc w:val="center"/>
         <w:rPr>
           <w:b/>
           <w:color w:val="000000"/>
+          <w:sz w:val="28"/>
+          <w:szCs w:val="28"/>
         </w:rPr>
       </w:pPr>
       <w:r>
         <w:rPr>
           <w:b/>
           <w:color w:val="000000"/>
-        </w:rPr>
+          <w:sz w:val="28"/>
+          <w:szCs w:val="28"/>
+        </w:rPr>
+        <w:lastRenderedPageBreak/>
         <w:t>Vessel Module</w:t>
       </w:r>
     </w:p>
@@ -2697,6 +2657,7 @@
         <w:rPr>
           <w:b/>
         </w:rPr>
+        <w:lastRenderedPageBreak/>
         <w:t>The Input Field Structure for the Vessel Module</w:t>
       </w:r>
     </w:p>
@@ -4081,18 +4042,32 @@
     </w:p>
     <w:p>
       <w:pPr>
+        <w:jc w:val="center"/>
         <w:rPr>
           <w:b/>
           <w:bCs/>
+          <w:sz w:val="28"/>
+          <w:szCs w:val="28"/>
         </w:rPr>
       </w:pPr>
       <w:r>
         <w:rPr>
           <w:b/>
           <w:bCs/>
+          <w:sz w:val="28"/>
+          <w:szCs w:val="28"/>
         </w:rPr>
         <w:lastRenderedPageBreak/>
-        <w:t>Software Design Document (SDD – Cargo Module Extract)</w:t>
+        <w:t xml:space="preserve">Cargo </w:t>
+      </w:r>
+      <w:r>
+        <w:rPr>
+          <w:b/>
+          <w:bCs/>
+          <w:sz w:val="28"/>
+          <w:szCs w:val="28"/>
+        </w:rPr>
+        <w:t>Module</w:t>
       </w:r>
     </w:p>
     <w:p>
@@ -5400,19 +5375,37 @@
         <w:rPr>
           <w:b/>
           <w:bCs/>
-          <w:sz w:val="26"/>
-          <w:szCs w:val="26"/>
+          <w:sz w:val="28"/>
+          <w:szCs w:val="28"/>
         </w:rPr>
       </w:pPr>
       <w:r>
         <w:rPr>
           <w:b/>
           <w:bCs/>
-          <w:sz w:val="26"/>
-          <w:szCs w:val="26"/>
+          <w:sz w:val="28"/>
+          <w:szCs w:val="28"/>
         </w:rPr>
         <w:lastRenderedPageBreak/>
-        <w:t>Labour Simulator</w:t>
+        <w:t>Stevedore</w:t>
+      </w:r>
+      <w:r>
+        <w:rPr>
+          <w:b/>
+          <w:bCs/>
+          <w:sz w:val="28"/>
+          <w:szCs w:val="28"/>
+        </w:rPr>
+        <w:t xml:space="preserve"> </w:t>
+      </w:r>
+      <w:r>
+        <w:rPr>
+          <w:b/>
+          <w:bCs/>
+          <w:sz w:val="28"/>
+          <w:szCs w:val="28"/>
+        </w:rPr>
+        <w:t>Module</w:t>
       </w:r>
     </w:p>
     <w:p>
@@ -5434,7 +5427,17 @@
       </w:r>
     </w:p>
     <w:p>
-      <w:r>
+      <w:pPr>
+        <w:rPr>
+          <w:b/>
+          <w:bCs/>
+        </w:rPr>
+      </w:pPr>
+      <w:r>
+        <w:rPr>
+          <w:b/>
+          <w:bCs/>
+        </w:rPr>
         <w:t>Master Data Table to be Used:</w:t>
       </w:r>
     </w:p>
@@ -5520,7 +5523,17 @@
     </w:p>
     <w:p/>
     <w:p>
-      <w:r>
+      <w:pPr>
+        <w:rPr>
+          <w:b/>
+          <w:bCs/>
+        </w:rPr>
+      </w:pPr>
+      <w:r>
+        <w:rPr>
+          <w:b/>
+          <w:bCs/>
+        </w:rPr>
         <w:t>Input Fields</w:t>
       </w:r>
     </w:p>
@@ -5858,59 +5871,30 @@
           </w:p>
         </w:tc>
       </w:tr>
-      <w:tr>
-        <w:trPr>
-          <w:tblCellSpacing w:w="15" w:type="dxa"/>
-        </w:trPr>
-        <w:tc>
-          <w:tcPr>
-            <w:tcW w:w="0" w:type="auto"/>
-            <w:vAlign w:val="center"/>
-          </w:tcPr>
-          <w:p/>
-        </w:tc>
-        <w:tc>
-          <w:tcPr>
-            <w:tcW w:w="0" w:type="auto"/>
-            <w:vAlign w:val="center"/>
-          </w:tcPr>
-          <w:p/>
-        </w:tc>
-        <w:tc>
-          <w:tcPr>
-            <w:tcW w:w="0" w:type="auto"/>
-            <w:vAlign w:val="center"/>
-          </w:tcPr>
-          <w:p/>
-        </w:tc>
-      </w:tr>
-      <w:tr>
-        <w:trPr>
-          <w:tblCellSpacing w:w="15" w:type="dxa"/>
-        </w:trPr>
-        <w:tc>
-          <w:tcPr>
-            <w:tcW w:w="0" w:type="auto"/>
-            <w:vAlign w:val="center"/>
-          </w:tcPr>
-          <w:p/>
-        </w:tc>
-        <w:tc>
-          <w:tcPr>
-            <w:tcW w:w="0" w:type="auto"/>
-            <w:vAlign w:val="center"/>
-          </w:tcPr>
-          <w:p/>
-        </w:tc>
-        <w:tc>
-          <w:tcPr>
-            <w:tcW w:w="0" w:type="auto"/>
-            <w:vAlign w:val="center"/>
-          </w:tcPr>
-          <w:p/>
-        </w:tc>
-      </w:tr>
     </w:tbl>
+    <w:p>
+      <w:pPr>
+        <w:rPr>
+          <w:b/>
+          <w:bCs/>
+        </w:rPr>
+      </w:pPr>
+    </w:p>
+    <w:p>
+      <w:pPr>
+        <w:rPr>
+          <w:b/>
+          <w:bCs/>
+        </w:rPr>
+      </w:pPr>
+      <w:r>
+        <w:rPr>
+          <w:b/>
+          <w:bCs/>
+        </w:rPr>
+        <w:br w:type="page"/>
+      </w:r>
+    </w:p>
     <w:p>
       <w:pPr>
         <w:rPr>
@@ -6099,6 +6083,7 @@
           <w:ilvl w:val="0"/>
           <w:numId w:val="8"/>
         </w:numPr>
+        <w:ind w:left="360"/>
       </w:pPr>
       <w:r>
         <w:t>to Calculate the Composite charges</w:t>
@@ -6107,6 +6092,7 @@
     <w:p>
       <w:pPr>
         <w:pStyle w:val="ListParagraph"/>
+        <w:ind w:left="360"/>
       </w:pPr>
       <w:r>
         <w:rPr>
@@ -6138,6 +6124,7 @@
     <w:p>
       <w:pPr>
         <w:pStyle w:val="ListParagraph"/>
+        <w:ind w:left="360"/>
         <w:rPr>
           <w:b/>
           <w:bCs/>
@@ -6154,6 +6141,7 @@
     <w:p>
       <w:pPr>
         <w:pStyle w:val="ListParagraph"/>
+        <w:ind w:left="360"/>
       </w:pPr>
       <w:r>
         <w:t>Composite Stevedoring Charges = ________</w:t>
@@ -6162,6 +6150,7 @@
     <w:p>
       <w:pPr>
         <w:pStyle w:val="ListParagraph"/>
+        <w:ind w:left="360"/>
       </w:pPr>
     </w:p>
     <w:p>
@@ -6171,6 +6160,7 @@
           <w:ilvl w:val="0"/>
           <w:numId w:val="8"/>
         </w:numPr>
+        <w:ind w:left="360"/>
       </w:pPr>
       <w:r>
         <w:t xml:space="preserve">to Calculate the Royalty on Stevedoring </w:t>
@@ -6179,6 +6169,7 @@
     <w:p>
       <w:pPr>
         <w:pStyle w:val="ListParagraph"/>
+        <w:ind w:left="360"/>
         <w:rPr>
           <w:b/>
           <w:bCs/>
@@ -6195,6 +6186,7 @@
     <w:p>
       <w:pPr>
         <w:pStyle w:val="ListParagraph"/>
+        <w:ind w:left="360"/>
       </w:pPr>
       <w:r>
         <w:t xml:space="preserve">Royalty on Stevedoring = </w:t>
@@ -6209,6 +6201,7 @@
     <w:p>
       <w:pPr>
         <w:pStyle w:val="ListParagraph"/>
+        <w:ind w:left="360"/>
       </w:pPr>
     </w:p>
     <w:p>
@@ -6218,6 +6211,7 @@
           <w:ilvl w:val="0"/>
           <w:numId w:val="8"/>
         </w:numPr>
+        <w:ind w:left="360"/>
       </w:pPr>
       <w:proofErr w:type="gramStart"/>
       <w:r>
@@ -6235,6 +6229,7 @@
           <w:ilvl w:val="0"/>
           <w:numId w:val="8"/>
         </w:numPr>
+        <w:ind w:left="360"/>
       </w:pPr>
       <w:r>
         <w:t xml:space="preserve">Royalty on </w:t>
@@ -6263,6 +6258,7 @@
     <w:p>
       <w:pPr>
         <w:pStyle w:val="ListParagraph"/>
+        <w:ind w:left="360"/>
       </w:pPr>
     </w:p>
     <w:p/>
@@ -6271,7 +6267,972 @@
         <w:br w:type="page"/>
       </w:r>
     </w:p>
-    <w:p/>
+    <w:p>
+      <w:pPr>
+        <w:jc w:val="center"/>
+        <w:rPr>
+          <w:b/>
+          <w:bCs/>
+          <w:sz w:val="28"/>
+          <w:szCs w:val="28"/>
+        </w:rPr>
+      </w:pPr>
+      <w:r>
+        <w:rPr>
+          <w:b/>
+          <w:bCs/>
+          <w:sz w:val="28"/>
+          <w:szCs w:val="28"/>
+        </w:rPr>
+        <w:lastRenderedPageBreak/>
+        <w:t>Land</w:t>
+      </w:r>
+      <w:r>
+        <w:rPr>
+          <w:b/>
+          <w:bCs/>
+          <w:sz w:val="28"/>
+          <w:szCs w:val="28"/>
+        </w:rPr>
+        <w:t xml:space="preserve"> </w:t>
+      </w:r>
+      <w:r>
+        <w:rPr>
+          <w:b/>
+          <w:bCs/>
+          <w:sz w:val="28"/>
+          <w:szCs w:val="28"/>
+        </w:rPr>
+        <w:t>Module</w:t>
+      </w:r>
+    </w:p>
+    <w:p>
+      <w:r>
+        <w:t>The allotment of storage area inside the Port is categorized into two categories.</w:t>
+      </w:r>
+      <w:r>
+        <w:t xml:space="preserve"> </w:t>
+      </w:r>
+    </w:p>
+    <w:p>
+      <w:pPr>
+        <w:pStyle w:val="ListParagraph"/>
+        <w:numPr>
+          <w:ilvl w:val="0"/>
+          <w:numId w:val="9"/>
+        </w:numPr>
+      </w:pPr>
+      <w:r>
+        <w:t>Storage allotment for Immediate Cargo</w:t>
+      </w:r>
+    </w:p>
+    <w:p>
+      <w:pPr>
+        <w:pStyle w:val="ListParagraph"/>
+        <w:numPr>
+          <w:ilvl w:val="0"/>
+          <w:numId w:val="9"/>
+        </w:numPr>
+      </w:pPr>
+      <w:r>
+        <w:t>Storage allotment for Cargo</w:t>
+      </w:r>
+    </w:p>
+    <w:p>
+      <w:r>
+        <w:t xml:space="preserve">The Storage allotment for Immediate cargo is for </w:t>
+      </w:r>
+      <w:proofErr w:type="gramStart"/>
+      <w:r>
+        <w:t>the cargo</w:t>
+      </w:r>
+      <w:proofErr w:type="gramEnd"/>
+      <w:r>
+        <w:t xml:space="preserve"> landing from the vessel or the cargo to be shipped to the vessel in the immediate future (it is meant to be from 15 days to 180 days). Here the charges are based on the land types such as – Open Space paved, Open Space unpaved and Covered Space and the rate slabs are </w:t>
+      </w:r>
+      <w:proofErr w:type="gramStart"/>
+      <w:r>
+        <w:t>from  0</w:t>
+      </w:r>
+      <w:proofErr w:type="gramEnd"/>
+      <w:r>
+        <w:t xml:space="preserve"> -60, 61 – 90, 91 – 120, and Beyond 120 days.</w:t>
+      </w:r>
+    </w:p>
+    <w:p>
+      <w:r>
+        <w:t xml:space="preserve">The Storage allotment </w:t>
+      </w:r>
+      <w:r>
+        <w:t xml:space="preserve">other than Immediate Cargo allotment is for the area inside the Port </w:t>
+      </w:r>
+      <w:proofErr w:type="gramStart"/>
+      <w:r>
+        <w:t>and also</w:t>
+      </w:r>
+      <w:proofErr w:type="gramEnd"/>
+      <w:r>
+        <w:t xml:space="preserve"> outside the port premises. </w:t>
+      </w:r>
+      <w:r>
+        <w:t xml:space="preserve"> </w:t>
+      </w:r>
+      <w:r>
+        <w:t>License Fee or Lease Rent is collected for this area.</w:t>
+      </w:r>
+    </w:p>
+    <w:p>
+      <w:pPr>
+        <w:rPr>
+          <w:b/>
+          <w:bCs/>
+        </w:rPr>
+      </w:pPr>
+      <w:r>
+        <w:rPr>
+          <w:b/>
+          <w:bCs/>
+        </w:rPr>
+        <w:t>Master data</w:t>
+      </w:r>
+      <w:r>
+        <w:rPr>
+          <w:b/>
+          <w:bCs/>
+        </w:rPr>
+        <w:t xml:space="preserve"> to be used</w:t>
+      </w:r>
+    </w:p>
+    <w:p>
+      <w:pPr>
+        <w:pStyle w:val="ListParagraph"/>
+        <w:numPr>
+          <w:ilvl w:val="0"/>
+          <w:numId w:val="10"/>
+        </w:numPr>
+      </w:pPr>
+      <w:r>
+        <w:t>Immediate Cargo Storage Rate Master</w:t>
+      </w:r>
+      <w:r>
+        <w:t xml:space="preserve"> &lt;</w:t>
+      </w:r>
+      <w:r>
+        <w:t xml:space="preserve"> </w:t>
+      </w:r>
+      <w:proofErr w:type="spellStart"/>
+      <w:r>
+        <w:t>SM_ImmediateCargoFee</w:t>
+      </w:r>
+      <w:proofErr w:type="spellEnd"/>
+      <w:r>
+        <w:t xml:space="preserve"> </w:t>
+      </w:r>
+      <w:r>
+        <w:t>&gt;</w:t>
+      </w:r>
+    </w:p>
+    <w:p>
+      <w:pPr>
+        <w:pStyle w:val="ListParagraph"/>
+        <w:numPr>
+          <w:ilvl w:val="0"/>
+          <w:numId w:val="10"/>
+        </w:numPr>
+      </w:pPr>
+      <w:r>
+        <w:t>Leased Plots Storage Rate Master</w:t>
+      </w:r>
+      <w:r>
+        <w:t xml:space="preserve"> &lt;</w:t>
+      </w:r>
+      <w:r>
+        <w:t xml:space="preserve"> </w:t>
+      </w:r>
+      <w:proofErr w:type="spellStart"/>
+      <w:r>
+        <w:t>SM_LicenceFee</w:t>
+      </w:r>
+      <w:proofErr w:type="spellEnd"/>
+      <w:r>
+        <w:t xml:space="preserve"> &gt;</w:t>
+      </w:r>
+    </w:p>
+    <w:p>
+      <w:pPr>
+        <w:pStyle w:val="ListParagraph"/>
+        <w:numPr>
+          <w:ilvl w:val="0"/>
+          <w:numId w:val="10"/>
+        </w:numPr>
+      </w:pPr>
+      <w:r>
+        <w:t>Storage Factor Master &lt;</w:t>
+      </w:r>
+      <w:proofErr w:type="spellStart"/>
+      <w:r>
+        <w:t>SM_StowageFactor</w:t>
+      </w:r>
+      <w:proofErr w:type="spellEnd"/>
+      <w:r>
+        <w:t>&gt;</w:t>
+      </w:r>
+    </w:p>
+    <w:p>
+      <w:pPr>
+        <w:rPr>
+          <w:b/>
+          <w:bCs/>
+        </w:rPr>
+      </w:pPr>
+      <w:r>
+        <w:rPr>
+          <w:b/>
+          <w:bCs/>
+        </w:rPr>
+        <w:t>Input Fields</w:t>
+      </w:r>
+    </w:p>
+    <w:tbl>
+      <w:tblPr>
+        <w:tblStyle w:val="TableGrid"/>
+        <w:tblW w:w="0" w:type="auto"/>
+        <w:tblLook w:val="04A0" w:firstRow="1" w:lastRow="0" w:firstColumn="1" w:lastColumn="0" w:noHBand="0" w:noVBand="1"/>
+      </w:tblPr>
+      <w:tblGrid>
+        <w:gridCol w:w="3116"/>
+        <w:gridCol w:w="3117"/>
+        <w:gridCol w:w="3117"/>
+      </w:tblGrid>
+      <w:tr>
+        <w:tc>
+          <w:tcPr>
+            <w:tcW w:w="3116" w:type="dxa"/>
+            <w:vAlign w:val="center"/>
+          </w:tcPr>
+          <w:p>
+            <w:pPr>
+              <w:rPr>
+                <w:b/>
+                <w:bCs/>
+              </w:rPr>
+            </w:pPr>
+            <w:r>
+              <w:rPr>
+                <w:b/>
+                <w:bCs/>
+              </w:rPr>
+              <w:t>Input Parameter</w:t>
+            </w:r>
+          </w:p>
+        </w:tc>
+        <w:tc>
+          <w:tcPr>
+            <w:tcW w:w="3117" w:type="dxa"/>
+            <w:vAlign w:val="center"/>
+          </w:tcPr>
+          <w:p>
+            <w:pPr>
+              <w:rPr>
+                <w:b/>
+                <w:bCs/>
+              </w:rPr>
+            </w:pPr>
+            <w:r>
+              <w:rPr>
+                <w:b/>
+                <w:bCs/>
+              </w:rPr>
+              <w:t>Description</w:t>
+            </w:r>
+          </w:p>
+        </w:tc>
+        <w:tc>
+          <w:tcPr>
+            <w:tcW w:w="3117" w:type="dxa"/>
+            <w:vAlign w:val="center"/>
+          </w:tcPr>
+          <w:p>
+            <w:pPr>
+              <w:rPr>
+                <w:b/>
+                <w:bCs/>
+              </w:rPr>
+            </w:pPr>
+            <w:r>
+              <w:rPr>
+                <w:b/>
+                <w:bCs/>
+              </w:rPr>
+              <w:t>Type / Constraint</w:t>
+            </w:r>
+          </w:p>
+        </w:tc>
+      </w:tr>
+      <w:tr>
+        <w:tc>
+          <w:tcPr>
+            <w:tcW w:w="3116" w:type="dxa"/>
+          </w:tcPr>
+          <w:p>
+            <w:r>
+              <w:t>Type of Storage Required</w:t>
+            </w:r>
+          </w:p>
+        </w:tc>
+        <w:tc>
+          <w:tcPr>
+            <w:tcW w:w="3117" w:type="dxa"/>
+          </w:tcPr>
+          <w:p>
+            <w:r>
+              <w:t>To choose the Storage Area is required for Immediate Cargo or for the Lease</w:t>
+            </w:r>
+          </w:p>
+        </w:tc>
+        <w:tc>
+          <w:tcPr>
+            <w:tcW w:w="3117" w:type="dxa"/>
+          </w:tcPr>
+          <w:p>
+            <w:r>
+              <w:t>Radio Button</w:t>
+            </w:r>
+          </w:p>
+        </w:tc>
+      </w:tr>
+      <w:tr>
+        <w:tc>
+          <w:tcPr>
+            <w:tcW w:w="3116" w:type="dxa"/>
+          </w:tcPr>
+          <w:p>
+            <w:r>
+              <w:t>Type of Storage Yard</w:t>
+            </w:r>
+          </w:p>
+        </w:tc>
+        <w:tc>
+          <w:tcPr>
+            <w:tcW w:w="3117" w:type="dxa"/>
+          </w:tcPr>
+          <w:p>
+            <w:r>
+              <w:t xml:space="preserve">To choose the type of storage yard like open, closed </w:t>
+            </w:r>
+            <w:proofErr w:type="spellStart"/>
+            <w:r>
+              <w:t>etc</w:t>
+            </w:r>
+            <w:proofErr w:type="spellEnd"/>
+          </w:p>
+        </w:tc>
+        <w:tc>
+          <w:tcPr>
+            <w:tcW w:w="3117" w:type="dxa"/>
+          </w:tcPr>
+          <w:p>
+            <w:r>
+              <w:t>List to be shown according to the choice of required storage</w:t>
+            </w:r>
+          </w:p>
+        </w:tc>
+      </w:tr>
+      <w:tr>
+        <w:tc>
+          <w:tcPr>
+            <w:tcW w:w="3116" w:type="dxa"/>
+          </w:tcPr>
+          <w:p>
+            <w:r>
+              <w:t>Type of Cargo</w:t>
+            </w:r>
+          </w:p>
+        </w:tc>
+        <w:tc>
+          <w:tcPr>
+            <w:tcW w:w="3117" w:type="dxa"/>
+          </w:tcPr>
+          <w:p>
+            <w:r>
+              <w:t>To choose whether the storage area is required for Cargo or Container</w:t>
+            </w:r>
+          </w:p>
+        </w:tc>
+        <w:tc>
+          <w:tcPr>
+            <w:tcW w:w="3117" w:type="dxa"/>
+          </w:tcPr>
+          <w:p>
+            <w:r>
+              <w:t xml:space="preserve">Radio Button showing </w:t>
+            </w:r>
+            <w:proofErr w:type="gramStart"/>
+            <w:r>
+              <w:t>the Cargo</w:t>
+            </w:r>
+            <w:proofErr w:type="gramEnd"/>
+            <w:r>
+              <w:t xml:space="preserve"> or </w:t>
+            </w:r>
+            <w:r>
+              <w:t>Containers</w:t>
+            </w:r>
+          </w:p>
+        </w:tc>
+      </w:tr>
+      <w:tr>
+        <w:tc>
+          <w:tcPr>
+            <w:tcW w:w="3116" w:type="dxa"/>
+          </w:tcPr>
+          <w:p>
+            <w:r>
+              <w:t>Cargo type</w:t>
+            </w:r>
+          </w:p>
+        </w:tc>
+        <w:tc>
+          <w:tcPr>
+            <w:tcW w:w="3117" w:type="dxa"/>
+          </w:tcPr>
+          <w:p>
+            <w:r>
+              <w:t>The type of cargo or the type of cargo like the cargo available in the list to be chosen</w:t>
+            </w:r>
+          </w:p>
+        </w:tc>
+        <w:tc>
+          <w:tcPr>
+            <w:tcW w:w="3117" w:type="dxa"/>
+          </w:tcPr>
+          <w:p>
+            <w:r>
+              <w:t>List to be shown according to the cargo available in the Stowage Factor Master</w:t>
+            </w:r>
+          </w:p>
+        </w:tc>
+      </w:tr>
+      <w:tr>
+        <w:tc>
+          <w:tcPr>
+            <w:tcW w:w="3116" w:type="dxa"/>
+          </w:tcPr>
+          <w:p>
+            <w:r>
+              <w:t>Cargo Quantity</w:t>
+            </w:r>
+          </w:p>
+        </w:tc>
+        <w:tc>
+          <w:tcPr>
+            <w:tcW w:w="3117" w:type="dxa"/>
+          </w:tcPr>
+          <w:p/>
+        </w:tc>
+        <w:tc>
+          <w:tcPr>
+            <w:tcW w:w="3117" w:type="dxa"/>
+          </w:tcPr>
+          <w:p/>
+        </w:tc>
+      </w:tr>
+      <w:tr>
+        <w:tc>
+          <w:tcPr>
+            <w:tcW w:w="3116" w:type="dxa"/>
+          </w:tcPr>
+          <w:p>
+            <w:r>
+              <w:t>Containers size</w:t>
+            </w:r>
+          </w:p>
+        </w:tc>
+        <w:tc>
+          <w:tcPr>
+            <w:tcW w:w="3117" w:type="dxa"/>
+          </w:tcPr>
+          <w:p>
+            <w:r>
+              <w:t>The Size of the container to be give</w:t>
+            </w:r>
+          </w:p>
+        </w:tc>
+        <w:tc>
+          <w:tcPr>
+            <w:tcW w:w="3117" w:type="dxa"/>
+          </w:tcPr>
+          <w:p>
+            <w:r>
+              <w:t xml:space="preserve">Choice to be made available for 20, 40, 45, 60 </w:t>
+            </w:r>
+          </w:p>
+        </w:tc>
+      </w:tr>
+      <w:tr>
+        <w:tc>
+          <w:tcPr>
+            <w:tcW w:w="3116" w:type="dxa"/>
+          </w:tcPr>
+          <w:p>
+            <w:r>
+              <w:t>Containers Quantity</w:t>
+            </w:r>
+          </w:p>
+        </w:tc>
+        <w:tc>
+          <w:tcPr>
+            <w:tcW w:w="3117" w:type="dxa"/>
+          </w:tcPr>
+          <w:p>
+            <w:r>
+              <w:t>Number of containers in each size of containers</w:t>
+            </w:r>
+          </w:p>
+        </w:tc>
+        <w:tc>
+          <w:tcPr>
+            <w:tcW w:w="3117" w:type="dxa"/>
+          </w:tcPr>
+          <w:p>
+            <w:r>
+              <w:t>Entry field only to enter the numbers</w:t>
+            </w:r>
+          </w:p>
+        </w:tc>
+      </w:tr>
+      <w:tr>
+        <w:tc>
+          <w:tcPr>
+            <w:tcW w:w="3116" w:type="dxa"/>
+          </w:tcPr>
+          <w:p>
+            <w:r>
+              <w:t xml:space="preserve">Number of Days </w:t>
+            </w:r>
+          </w:p>
+        </w:tc>
+        <w:tc>
+          <w:tcPr>
+            <w:tcW w:w="3117" w:type="dxa"/>
+          </w:tcPr>
+          <w:p>
+            <w:r>
+              <w:t>Duration of the storage area required for the customer</w:t>
+            </w:r>
+          </w:p>
+        </w:tc>
+        <w:tc>
+          <w:tcPr>
+            <w:tcW w:w="3117" w:type="dxa"/>
+          </w:tcPr>
+          <w:p>
+            <w:r>
+              <w:t>Entry field only to enter the numbers</w:t>
+            </w:r>
+            <w:r>
+              <w:t xml:space="preserve"> in days</w:t>
+            </w:r>
+          </w:p>
+        </w:tc>
+      </w:tr>
+    </w:tbl>
+    <w:p>
+      <w:pPr>
+        <w:rPr>
+          <w:b/>
+          <w:bCs/>
+        </w:rPr>
+      </w:pPr>
+    </w:p>
+    <w:p>
+      <w:pPr>
+        <w:rPr>
+          <w:b/>
+          <w:bCs/>
+        </w:rPr>
+      </w:pPr>
+      <w:r>
+        <w:rPr>
+          <w:b/>
+          <w:bCs/>
+        </w:rPr>
+        <w:br w:type="page"/>
+      </w:r>
+    </w:p>
+    <w:p>
+      <w:pPr>
+        <w:rPr>
+          <w:b/>
+          <w:bCs/>
+        </w:rPr>
+      </w:pPr>
+      <w:r>
+        <w:rPr>
+          <w:b/>
+          <w:bCs/>
+        </w:rPr>
+        <w:lastRenderedPageBreak/>
+        <w:t>Logistics Simulator for Storage Area</w:t>
+      </w:r>
+    </w:p>
+    <w:p>
+      <w:r>
+        <w:t xml:space="preserve">The aim of the Logistic Simulator for Storage is </w:t>
+      </w:r>
+    </w:p>
+    <w:p>
+      <w:pPr>
+        <w:pStyle w:val="ListParagraph"/>
+        <w:numPr>
+          <w:ilvl w:val="0"/>
+          <w:numId w:val="8"/>
+        </w:numPr>
+        <w:ind w:left="360"/>
+      </w:pPr>
+      <w:r>
+        <w:t xml:space="preserve">To estimate the area for the storage of the cargo </w:t>
+      </w:r>
+    </w:p>
+    <w:p>
+      <w:pPr>
+        <w:pStyle w:val="ListParagraph"/>
+        <w:ind w:left="360"/>
+        <w:rPr>
+          <w:b/>
+          <w:bCs/>
+        </w:rPr>
+      </w:pPr>
+      <w:r>
+        <w:rPr>
+          <w:b/>
+          <w:bCs/>
+        </w:rPr>
+        <w:t xml:space="preserve">Logic to be followed: </w:t>
+      </w:r>
+    </w:p>
+    <w:p>
+      <w:pPr>
+        <w:pStyle w:val="ListParagraph"/>
+        <w:ind w:left="360"/>
+      </w:pPr>
+      <w:r>
+        <w:t xml:space="preserve">For Cargo – the tonnage of the cargo to be divided by the Stowage Factor </w:t>
+      </w:r>
+    </w:p>
+    <w:p>
+      <w:pPr>
+        <w:pStyle w:val="ListParagraph"/>
+        <w:ind w:left="360"/>
+      </w:pPr>
+      <w:r>
+        <w:t xml:space="preserve">For Containers – the number of each category of containers to be divided by four (as containers can be stacked 4 high on one above </w:t>
+      </w:r>
+      <w:r>
+        <w:t>one) and</w:t>
+      </w:r>
+      <w:r>
+        <w:t xml:space="preserve"> then it </w:t>
+      </w:r>
+      <w:r>
+        <w:t>must</w:t>
+      </w:r>
+      <w:r>
+        <w:t xml:space="preserve"> be multiplied by the area for each category given in the stowage factor master</w:t>
+      </w:r>
+    </w:p>
+    <w:p>
+      <w:pPr>
+        <w:pStyle w:val="ListParagraph"/>
+        <w:ind w:left="360"/>
+        <w:rPr>
+          <w:b/>
+          <w:bCs/>
+        </w:rPr>
+      </w:pPr>
+      <w:r>
+        <w:rPr>
+          <w:b/>
+          <w:bCs/>
+        </w:rPr>
+        <w:t>Output:</w:t>
+      </w:r>
+    </w:p>
+    <w:p>
+      <w:pPr>
+        <w:pStyle w:val="ListParagraph"/>
+        <w:ind w:left="360"/>
+      </w:pPr>
+      <w:r>
+        <w:t xml:space="preserve">Estimated Area for </w:t>
+      </w:r>
+      <w:proofErr w:type="spellStart"/>
+      <w:r>
+        <w:t>Stroge</w:t>
+      </w:r>
+      <w:proofErr w:type="spellEnd"/>
+      <w:r>
+        <w:t xml:space="preserve"> - _______ </w:t>
+      </w:r>
+      <w:proofErr w:type="spellStart"/>
+      <w:r>
+        <w:t>Sq.mts</w:t>
+      </w:r>
+      <w:proofErr w:type="spellEnd"/>
+    </w:p>
+    <w:p>
+      <w:pPr>
+        <w:pStyle w:val="ListParagraph"/>
+        <w:ind w:left="360"/>
+      </w:pPr>
+    </w:p>
+    <w:p>
+      <w:pPr>
+        <w:pStyle w:val="ListParagraph"/>
+        <w:numPr>
+          <w:ilvl w:val="0"/>
+          <w:numId w:val="8"/>
+        </w:numPr>
+        <w:ind w:left="360"/>
+      </w:pPr>
+      <w:r>
+        <w:t>To suggest the preferable area at which the cargo can be stored</w:t>
+      </w:r>
+      <w:r>
+        <w:t xml:space="preserve"> </w:t>
+      </w:r>
+    </w:p>
+    <w:p>
+      <w:pPr>
+        <w:pStyle w:val="ListParagraph"/>
+        <w:ind w:left="360"/>
+        <w:rPr>
+          <w:b/>
+          <w:bCs/>
+        </w:rPr>
+      </w:pPr>
+      <w:r>
+        <w:rPr>
+          <w:b/>
+          <w:bCs/>
+        </w:rPr>
+        <w:t>Logic to be followed:</w:t>
+      </w:r>
+    </w:p>
+    <w:p>
+      <w:pPr>
+        <w:pStyle w:val="ListParagraph"/>
+        <w:ind w:left="360"/>
+      </w:pPr>
+      <w:r>
+        <w:t>As per the choice of the area available in the stowage master, the suitable area to be shown</w:t>
+      </w:r>
+    </w:p>
+    <w:p>
+      <w:pPr>
+        <w:pStyle w:val="ListParagraph"/>
+        <w:ind w:left="360"/>
+        <w:rPr>
+          <w:b/>
+          <w:bCs/>
+        </w:rPr>
+      </w:pPr>
+      <w:r>
+        <w:rPr>
+          <w:b/>
+          <w:bCs/>
+        </w:rPr>
+        <w:t>Output:</w:t>
+      </w:r>
+    </w:p>
+    <w:p>
+      <w:pPr>
+        <w:pStyle w:val="ListParagraph"/>
+        <w:ind w:left="360"/>
+      </w:pPr>
+      <w:r>
+        <w:t>Suggested Area for Storage –</w:t>
+      </w:r>
+    </w:p>
+    <w:p>
+      <w:pPr>
+        <w:pStyle w:val="ListParagraph"/>
+        <w:ind w:left="360"/>
+      </w:pPr>
+      <w:r>
+        <w:t>Option 1</w:t>
+      </w:r>
+    </w:p>
+    <w:p>
+      <w:pPr>
+        <w:pStyle w:val="ListParagraph"/>
+        <w:ind w:left="360"/>
+      </w:pPr>
+      <w:r>
+        <w:t>Option 2</w:t>
+      </w:r>
+    </w:p>
+    <w:p>
+      <w:pPr>
+        <w:pStyle w:val="ListParagraph"/>
+        <w:ind w:left="360"/>
+      </w:pPr>
+      <w:r>
+        <w:t xml:space="preserve">Option 3 </w:t>
+      </w:r>
+    </w:p>
+    <w:p>
+      <w:pPr>
+        <w:pStyle w:val="ListParagraph"/>
+        <w:ind w:left="360"/>
+      </w:pPr>
+      <w:r>
+        <w:t>Option 4</w:t>
+      </w:r>
+    </w:p>
+    <w:p>
+      <w:pPr>
+        <w:rPr>
+          <w:b/>
+          <w:bCs/>
+        </w:rPr>
+      </w:pPr>
+      <w:r>
+        <w:rPr>
+          <w:b/>
+          <w:bCs/>
+        </w:rPr>
+        <w:t>Cost Simulator for Storage Area</w:t>
+      </w:r>
+    </w:p>
+    <w:p>
+      <w:r>
+        <w:t>The aim of the Cost Simulator is to find out the Charges to be incurred for the Storage areas.</w:t>
+      </w:r>
+    </w:p>
+    <w:p>
+      <w:pPr>
+        <w:pStyle w:val="ListParagraph"/>
+        <w:numPr>
+          <w:ilvl w:val="0"/>
+          <w:numId w:val="8"/>
+        </w:numPr>
+        <w:ind w:left="360"/>
+      </w:pPr>
+      <w:r>
+        <w:t>To estimate the cost of the storage for the planned during of the storage of the cargo</w:t>
+      </w:r>
+      <w:r>
+        <w:t xml:space="preserve"> </w:t>
+      </w:r>
+    </w:p>
+    <w:p>
+      <w:pPr>
+        <w:pStyle w:val="ListParagraph"/>
+        <w:ind w:left="360"/>
+        <w:rPr>
+          <w:b/>
+          <w:bCs/>
+        </w:rPr>
+      </w:pPr>
+      <w:r>
+        <w:rPr>
+          <w:b/>
+          <w:bCs/>
+        </w:rPr>
+        <w:t>Logic to be followed:</w:t>
+      </w:r>
+    </w:p>
+    <w:p>
+      <w:pPr>
+        <w:pStyle w:val="ListParagraph"/>
+        <w:ind w:left="360"/>
+      </w:pPr>
+      <w:r>
+        <w:t xml:space="preserve">The Area to be assessed as per the Logistic </w:t>
+      </w:r>
+      <w:r>
+        <w:t>Simulator and</w:t>
+      </w:r>
+      <w:r>
+        <w:t xml:space="preserve"> based on the Area and period the cost of Storage Area to be assessed.</w:t>
+      </w:r>
+    </w:p>
+    <w:p>
+      <w:pPr>
+        <w:pStyle w:val="ListParagraph"/>
+        <w:ind w:left="360"/>
+        <w:rPr>
+          <w:b/>
+          <w:bCs/>
+        </w:rPr>
+      </w:pPr>
+      <w:r>
+        <w:rPr>
+          <w:b/>
+          <w:bCs/>
+        </w:rPr>
+        <w:t>Output:</w:t>
+      </w:r>
+    </w:p>
+    <w:p>
+      <w:pPr>
+        <w:pStyle w:val="ListParagraph"/>
+        <w:ind w:left="360"/>
+      </w:pPr>
+      <w:r>
+        <w:t>Estimated Area - _____ Sq. Mts</w:t>
+      </w:r>
+    </w:p>
+    <w:p>
+      <w:pPr>
+        <w:pStyle w:val="ListParagraph"/>
+        <w:ind w:left="360"/>
+      </w:pPr>
+      <w:r>
+        <w:t xml:space="preserve">Estimated Cost </w:t>
+      </w:r>
+      <w:r>
+        <w:t>–</w:t>
+      </w:r>
+      <w:r>
+        <w:t xml:space="preserve"> </w:t>
+      </w:r>
+    </w:p>
+    <w:p>
+      <w:r>
+        <w:br w:type="page"/>
+      </w:r>
+    </w:p>
+    <w:p>
+      <w:pPr>
+        <w:pStyle w:val="ListParagraph"/>
+        <w:ind w:left="360"/>
+        <w:jc w:val="center"/>
+      </w:pPr>
+      <w:r>
+        <w:lastRenderedPageBreak/>
+        <w:t>Railway Module</w:t>
+      </w:r>
+    </w:p>
+    <w:p>
+      <w:pPr>
+        <w:pStyle w:val="ListParagraph"/>
+        <w:ind w:left="360"/>
+        <w:jc w:val="both"/>
+      </w:pPr>
+    </w:p>
+    <w:p>
+      <w:r>
+        <w:br w:type="page"/>
+      </w:r>
+    </w:p>
+    <w:p>
+      <w:pPr>
+        <w:pStyle w:val="ListParagraph"/>
+        <w:ind w:left="0"/>
+      </w:pPr>
+    </w:p>
     <w:sectPr>
       <w:footerReference w:type="default" r:id="rId7"/>
       <w:pgSz w:w="12240" w:h="15840"/>
@@ -6310,57 +7271,49 @@
 
 <file path=word/footer1.xml><?xml version="1.0" encoding="utf-8"?>
 <w:ftr xmlns:wpc="http://schemas.microsoft.com/office/word/2010/wordprocessingCanvas" xmlns:cx="http://schemas.microsoft.com/office/drawing/2014/chartex" xmlns:cx1="http://schemas.microsoft.com/office/drawing/2015/9/8/chartex" xmlns:cx2="http://schemas.microsoft.com/office/drawing/2015/10/21/chartex" xmlns:cx3="http://schemas.microsoft.com/office/drawing/2016/5/9/chartex" xmlns:cx4="http://schemas.microsoft.com/office/drawing/2016/5/10/chartex" xmlns:cx5="http://schemas.microsoft.com/office/drawing/2016/5/11/chartex" xmlns:cx6="http://schemas.microsoft.com/office/drawing/2016/5/12/chartex" xmlns:cx7="http://schemas.microsoft.com/office/drawing/2016/5/13/chartex" xmlns:cx8="http://schemas.microsoft.com/office/drawing/2016/5/14/chartex" xmlns:mc="http://schemas.openxmlformats.org/markup-compatibility/2006" xmlns:aink="http://schemas.microsoft.com/office/drawing/2016/ink" xmlns:am3d="http://schemas.microsoft.com/office/drawing/2017/model3d" xmlns:o="urn:schemas-microsoft-com:office:office" xmlns:oel="http://schemas.microsoft.com/office/2019/extlst" xmlns:r="http://schemas.openxmlformats.org/officeDocument/2006/relationships" xmlns:m="http://schemas.openxmlformats.org/officeDocument/2006/math" xmlns:v="urn:schemas-microsoft-com:vml" xmlns:wp14="http://schemas.microsoft.com/office/word/2010/wordprocessingDrawing" xmlns:wp="http://schemas.openxmlformats.org/drawingml/2006/wordprocessingDrawing" xmlns:w10="urn:schemas-microsoft-com:office:word" xmlns:w="http://schemas.openxmlformats.org/wordprocessingml/2006/main" xmlns:w14="http://schemas.microsoft.com/office/word/2010/wordml" xmlns:w15="http://schemas.microsoft.com/office/word/2012/wordml" xmlns:w16cex="http://schemas.microsoft.com/office/word/2018/wordml/cex" xmlns:w16cid="http://schemas.microsoft.com/office/word/2016/wordml/cid" xmlns:w16="http://schemas.microsoft.com/office/word/2018/wordml" xmlns:w16du="http://schemas.microsoft.com/office/word/2023/wordml/word16du" xmlns:w16sdtdh="http://schemas.microsoft.com/office/word/2020/wordml/sdtdatahash" xmlns:w16sdtfl="http://schemas.microsoft.com/office/word/2024/wordml/sdtformatlock" xmlns:w16se="http://schemas.microsoft.com/office/word/2015/wordml/symex" xmlns:wpg="http://schemas.microsoft.com/office/word/2010/wordprocessingGroup" xmlns:wpi="http://schemas.microsoft.com/office/word/2010/wordprocessingInk" xmlns:wne="http://schemas.microsoft.com/office/word/2006/wordml" xmlns:wps="http://schemas.microsoft.com/office/word/2010/wordprocessingShape" mc:Ignorable="w14 w15 w16se w16cid w16 w16cex w16sdtdh w16sdtfl w16du wp14">
-  <w:p>
-    <w:pPr>
-      <w:pBdr>
-        <w:top w:val="nil"/>
-        <w:left w:val="nil"/>
-        <w:bottom w:val="nil"/>
-        <w:right w:val="nil"/>
-        <w:between w:val="nil"/>
-      </w:pBdr>
-      <w:tabs>
-        <w:tab w:val="center" w:pos="4680"/>
-        <w:tab w:val="right" w:pos="9360"/>
-      </w:tabs>
-      <w:spacing w:after="0" w:line="240" w:lineRule="auto"/>
-      <w:jc w:val="right"/>
-      <w:rPr>
-        <w:color w:val="000000"/>
-      </w:rPr>
-    </w:pPr>
-    <w:r>
-      <w:rPr>
-        <w:color w:val="000000"/>
-      </w:rPr>
-      <w:fldChar w:fldCharType="begin"/>
-    </w:r>
-    <w:r>
-      <w:rPr>
-        <w:color w:val="000000"/>
-      </w:rPr>
-      <w:instrText>PAGE</w:instrText>
-    </w:r>
-    <w:r>
-      <w:rPr>
-        <w:color w:val="000000"/>
-      </w:rPr>
-      <w:fldChar w:fldCharType="separate"/>
-    </w:r>
-    <w:r>
+  <w:sdt>
+    <w:sdtPr>
+      <w:id w:val="1261489971"/>
+      <w:docPartObj>
+        <w:docPartGallery w:val="Page Numbers (Bottom of Page)"/>
+        <w:docPartUnique/>
+      </w:docPartObj>
+    </w:sdtPr>
+    <w:sdtEndPr>
       <w:rPr>
         <w:noProof/>
-        <w:color w:val="000000"/>
       </w:rPr>
-      <w:t>1</w:t>
-    </w:r>
-    <w:r>
-      <w:rPr>
-        <w:color w:val="000000"/>
-      </w:rPr>
-      <w:fldChar w:fldCharType="end"/>
-    </w:r>
-  </w:p>
+    </w:sdtEndPr>
+    <w:sdtContent>
+      <w:p>
+        <w:pPr>
+          <w:pStyle w:val="Footer"/>
+          <w:jc w:val="right"/>
+        </w:pPr>
+        <w:r>
+          <w:fldChar w:fldCharType="begin"/>
+        </w:r>
+        <w:r>
+          <w:instrText xml:space="preserve"> PAGE   \* MERGEFORMAT </w:instrText>
+        </w:r>
+        <w:r>
+          <w:fldChar w:fldCharType="separate"/>
+        </w:r>
+        <w:r>
+          <w:rPr>
+            <w:noProof/>
+          </w:rPr>
+          <w:t>2</w:t>
+        </w:r>
+        <w:r>
+          <w:rPr>
+            <w:noProof/>
+          </w:rPr>
+          <w:fldChar w:fldCharType="end"/>
+        </w:r>
+      </w:p>
+    </w:sdtContent>
+  </w:sdt>
   <w:p>
     <w:pPr>
       <w:pBdr>
@@ -6609,6 +7562,119 @@
     </w:lvl>
   </w:abstractNum>
   <w:abstractNum w:abstractNumId="2" w15:restartNumberingAfterBreak="0">
+    <w:nsid w:val="12E04B11"/>
+    <w:multiLevelType w:val="hybridMultilevel"/>
+    <w:tmpl w:val="19BC917C"/>
+    <w:lvl w:ilvl="0" w:tplc="40090001">
+      <w:start w:val="1"/>
+      <w:numFmt w:val="bullet"/>
+      <w:lvlText w:val=""/>
+      <w:lvlJc w:val="left"/>
+      <w:pPr>
+        <w:ind w:left="765" w:hanging="360"/>
+      </w:pPr>
+      <w:rPr>
+        <w:rFonts w:ascii="Symbol" w:hAnsi="Symbol" w:hint="default"/>
+      </w:rPr>
+    </w:lvl>
+    <w:lvl w:ilvl="1" w:tplc="40090003" w:tentative="1">
+      <w:start w:val="1"/>
+      <w:numFmt w:val="bullet"/>
+      <w:lvlText w:val="o"/>
+      <w:lvlJc w:val="left"/>
+      <w:pPr>
+        <w:ind w:left="1485" w:hanging="360"/>
+      </w:pPr>
+      <w:rPr>
+        <w:rFonts w:ascii="Courier New" w:hAnsi="Courier New" w:cs="Courier New" w:hint="default"/>
+      </w:rPr>
+    </w:lvl>
+    <w:lvl w:ilvl="2" w:tplc="40090005" w:tentative="1">
+      <w:start w:val="1"/>
+      <w:numFmt w:val="bullet"/>
+      <w:lvlText w:val=""/>
+      <w:lvlJc w:val="left"/>
+      <w:pPr>
+        <w:ind w:left="2205" w:hanging="360"/>
+      </w:pPr>
+      <w:rPr>
+        <w:rFonts w:ascii="Wingdings" w:hAnsi="Wingdings" w:hint="default"/>
+      </w:rPr>
+    </w:lvl>
+    <w:lvl w:ilvl="3" w:tplc="40090001" w:tentative="1">
+      <w:start w:val="1"/>
+      <w:numFmt w:val="bullet"/>
+      <w:lvlText w:val=""/>
+      <w:lvlJc w:val="left"/>
+      <w:pPr>
+        <w:ind w:left="2925" w:hanging="360"/>
+      </w:pPr>
+      <w:rPr>
+        <w:rFonts w:ascii="Symbol" w:hAnsi="Symbol" w:hint="default"/>
+      </w:rPr>
+    </w:lvl>
+    <w:lvl w:ilvl="4" w:tplc="40090003" w:tentative="1">
+      <w:start w:val="1"/>
+      <w:numFmt w:val="bullet"/>
+      <w:lvlText w:val="o"/>
+      <w:lvlJc w:val="left"/>
+      <w:pPr>
+        <w:ind w:left="3645" w:hanging="360"/>
+      </w:pPr>
+      <w:rPr>
+        <w:rFonts w:ascii="Courier New" w:hAnsi="Courier New" w:cs="Courier New" w:hint="default"/>
+      </w:rPr>
+    </w:lvl>
+    <w:lvl w:ilvl="5" w:tplc="40090005" w:tentative="1">
+      <w:start w:val="1"/>
+      <w:numFmt w:val="bullet"/>
+      <w:lvlText w:val=""/>
+      <w:lvlJc w:val="left"/>
+      <w:pPr>
+        <w:ind w:left="4365" w:hanging="360"/>
+      </w:pPr>
+      <w:rPr>
+        <w:rFonts w:ascii="Wingdings" w:hAnsi="Wingdings" w:hint="default"/>
+      </w:rPr>
+    </w:lvl>
+    <w:lvl w:ilvl="6" w:tplc="40090001" w:tentative="1">
+      <w:start w:val="1"/>
+      <w:numFmt w:val="bullet"/>
+      <w:lvlText w:val=""/>
+      <w:lvlJc w:val="left"/>
+      <w:pPr>
+        <w:ind w:left="5085" w:hanging="360"/>
+      </w:pPr>
+      <w:rPr>
+        <w:rFonts w:ascii="Symbol" w:hAnsi="Symbol" w:hint="default"/>
+      </w:rPr>
+    </w:lvl>
+    <w:lvl w:ilvl="7" w:tplc="40090003" w:tentative="1">
+      <w:start w:val="1"/>
+      <w:numFmt w:val="bullet"/>
+      <w:lvlText w:val="o"/>
+      <w:lvlJc w:val="left"/>
+      <w:pPr>
+        <w:ind w:left="5805" w:hanging="360"/>
+      </w:pPr>
+      <w:rPr>
+        <w:rFonts w:ascii="Courier New" w:hAnsi="Courier New" w:cs="Courier New" w:hint="default"/>
+      </w:rPr>
+    </w:lvl>
+    <w:lvl w:ilvl="8" w:tplc="40090005" w:tentative="1">
+      <w:start w:val="1"/>
+      <w:numFmt w:val="bullet"/>
+      <w:lvlText w:val=""/>
+      <w:lvlJc w:val="left"/>
+      <w:pPr>
+        <w:ind w:left="6525" w:hanging="360"/>
+      </w:pPr>
+      <w:rPr>
+        <w:rFonts w:ascii="Wingdings" w:hAnsi="Wingdings" w:hint="default"/>
+      </w:rPr>
+    </w:lvl>
+  </w:abstractNum>
+  <w:abstractNum w:abstractNumId="3" w15:restartNumberingAfterBreak="0">
     <w:nsid w:val="397C17F8"/>
     <w:multiLevelType w:val="multilevel"/>
     <w:tmpl w:val="6DDAE000"/>
@@ -6694,7 +7760,7 @@
       </w:pPr>
     </w:lvl>
   </w:abstractNum>
-  <w:abstractNum w:abstractNumId="3" w15:restartNumberingAfterBreak="0">
+  <w:abstractNum w:abstractNumId="4" w15:restartNumberingAfterBreak="0">
     <w:nsid w:val="3BC94B80"/>
     <w:multiLevelType w:val="multilevel"/>
     <w:tmpl w:val="7C10E40C"/>
@@ -6843,7 +7909,7 @@
       </w:rPr>
     </w:lvl>
   </w:abstractNum>
-  <w:abstractNum w:abstractNumId="4" w15:restartNumberingAfterBreak="0">
+  <w:abstractNum w:abstractNumId="5" w15:restartNumberingAfterBreak="0">
     <w:nsid w:val="48FA689D"/>
     <w:multiLevelType w:val="multilevel"/>
     <w:tmpl w:val="3B72E326"/>
@@ -6992,7 +8058,7 @@
       </w:rPr>
     </w:lvl>
   </w:abstractNum>
-  <w:abstractNum w:abstractNumId="5" w15:restartNumberingAfterBreak="0">
+  <w:abstractNum w:abstractNumId="6" w15:restartNumberingAfterBreak="0">
     <w:nsid w:val="53731F71"/>
     <w:multiLevelType w:val="multilevel"/>
     <w:tmpl w:val="B04E43D4"/>
@@ -7078,7 +8144,7 @@
       </w:pPr>
     </w:lvl>
   </w:abstractNum>
-  <w:abstractNum w:abstractNumId="6" w15:restartNumberingAfterBreak="0">
+  <w:abstractNum w:abstractNumId="7" w15:restartNumberingAfterBreak="0">
     <w:nsid w:val="59E0299B"/>
     <w:multiLevelType w:val="multilevel"/>
     <w:tmpl w:val="AC48C14E"/>
@@ -7164,7 +8230,7 @@
       </w:pPr>
     </w:lvl>
   </w:abstractNum>
-  <w:abstractNum w:abstractNumId="7" w15:restartNumberingAfterBreak="0">
+  <w:abstractNum w:abstractNumId="8" w15:restartNumberingAfterBreak="0">
     <w:nsid w:val="667F6E24"/>
     <w:multiLevelType w:val="multilevel"/>
     <w:tmpl w:val="6BFC0D18"/>
@@ -7281,29 +8347,148 @@
       </w:pPr>
     </w:lvl>
   </w:abstractNum>
+  <w:abstractNum w:abstractNumId="9" w15:restartNumberingAfterBreak="0">
+    <w:nsid w:val="7F041B36"/>
+    <w:multiLevelType w:val="hybridMultilevel"/>
+    <w:tmpl w:val="5A48E4CE"/>
+    <w:lvl w:ilvl="0" w:tplc="40090001">
+      <w:start w:val="1"/>
+      <w:numFmt w:val="bullet"/>
+      <w:lvlText w:val=""/>
+      <w:lvlJc w:val="left"/>
+      <w:pPr>
+        <w:ind w:left="720" w:hanging="360"/>
+      </w:pPr>
+      <w:rPr>
+        <w:rFonts w:ascii="Symbol" w:hAnsi="Symbol" w:hint="default"/>
+      </w:rPr>
+    </w:lvl>
+    <w:lvl w:ilvl="1" w:tplc="40090003" w:tentative="1">
+      <w:start w:val="1"/>
+      <w:numFmt w:val="bullet"/>
+      <w:lvlText w:val="o"/>
+      <w:lvlJc w:val="left"/>
+      <w:pPr>
+        <w:ind w:left="1440" w:hanging="360"/>
+      </w:pPr>
+      <w:rPr>
+        <w:rFonts w:ascii="Courier New" w:hAnsi="Courier New" w:cs="Courier New" w:hint="default"/>
+      </w:rPr>
+    </w:lvl>
+    <w:lvl w:ilvl="2" w:tplc="40090005" w:tentative="1">
+      <w:start w:val="1"/>
+      <w:numFmt w:val="bullet"/>
+      <w:lvlText w:val=""/>
+      <w:lvlJc w:val="left"/>
+      <w:pPr>
+        <w:ind w:left="2160" w:hanging="360"/>
+      </w:pPr>
+      <w:rPr>
+        <w:rFonts w:ascii="Wingdings" w:hAnsi="Wingdings" w:hint="default"/>
+      </w:rPr>
+    </w:lvl>
+    <w:lvl w:ilvl="3" w:tplc="40090001" w:tentative="1">
+      <w:start w:val="1"/>
+      <w:numFmt w:val="bullet"/>
+      <w:lvlText w:val=""/>
+      <w:lvlJc w:val="left"/>
+      <w:pPr>
+        <w:ind w:left="2880" w:hanging="360"/>
+      </w:pPr>
+      <w:rPr>
+        <w:rFonts w:ascii="Symbol" w:hAnsi="Symbol" w:hint="default"/>
+      </w:rPr>
+    </w:lvl>
+    <w:lvl w:ilvl="4" w:tplc="40090003" w:tentative="1">
+      <w:start w:val="1"/>
+      <w:numFmt w:val="bullet"/>
+      <w:lvlText w:val="o"/>
+      <w:lvlJc w:val="left"/>
+      <w:pPr>
+        <w:ind w:left="3600" w:hanging="360"/>
+      </w:pPr>
+      <w:rPr>
+        <w:rFonts w:ascii="Courier New" w:hAnsi="Courier New" w:cs="Courier New" w:hint="default"/>
+      </w:rPr>
+    </w:lvl>
+    <w:lvl w:ilvl="5" w:tplc="40090005" w:tentative="1">
+      <w:start w:val="1"/>
+      <w:numFmt w:val="bullet"/>
+      <w:lvlText w:val=""/>
+      <w:lvlJc w:val="left"/>
+      <w:pPr>
+        <w:ind w:left="4320" w:hanging="360"/>
+      </w:pPr>
+      <w:rPr>
+        <w:rFonts w:ascii="Wingdings" w:hAnsi="Wingdings" w:hint="default"/>
+      </w:rPr>
+    </w:lvl>
+    <w:lvl w:ilvl="6" w:tplc="40090001" w:tentative="1">
+      <w:start w:val="1"/>
+      <w:numFmt w:val="bullet"/>
+      <w:lvlText w:val=""/>
+      <w:lvlJc w:val="left"/>
+      <w:pPr>
+        <w:ind w:left="5040" w:hanging="360"/>
+      </w:pPr>
+      <w:rPr>
+        <w:rFonts w:ascii="Symbol" w:hAnsi="Symbol" w:hint="default"/>
+      </w:rPr>
+    </w:lvl>
+    <w:lvl w:ilvl="7" w:tplc="40090003" w:tentative="1">
+      <w:start w:val="1"/>
+      <w:numFmt w:val="bullet"/>
+      <w:lvlText w:val="o"/>
+      <w:lvlJc w:val="left"/>
+      <w:pPr>
+        <w:ind w:left="5760" w:hanging="360"/>
+      </w:pPr>
+      <w:rPr>
+        <w:rFonts w:ascii="Courier New" w:hAnsi="Courier New" w:cs="Courier New" w:hint="default"/>
+      </w:rPr>
+    </w:lvl>
+    <w:lvl w:ilvl="8" w:tplc="40090005" w:tentative="1">
+      <w:start w:val="1"/>
+      <w:numFmt w:val="bullet"/>
+      <w:lvlText w:val=""/>
+      <w:lvlJc w:val="left"/>
+      <w:pPr>
+        <w:ind w:left="6480" w:hanging="360"/>
+      </w:pPr>
+      <w:rPr>
+        <w:rFonts w:ascii="Wingdings" w:hAnsi="Wingdings" w:hint="default"/>
+      </w:rPr>
+    </w:lvl>
+  </w:abstractNum>
   <w:num w:numId="1" w16cid:durableId="1512602860">
     <w:abstractNumId w:val="1"/>
   </w:num>
   <w:num w:numId="2" w16cid:durableId="92867043">
+    <w:abstractNumId w:val="7"/>
+  </w:num>
+  <w:num w:numId="3" w16cid:durableId="1826162218">
+    <w:abstractNumId w:val="3"/>
+  </w:num>
+  <w:num w:numId="4" w16cid:durableId="68695041">
     <w:abstractNumId w:val="6"/>
   </w:num>
-  <w:num w:numId="3" w16cid:durableId="1826162218">
-    <w:abstractNumId w:val="2"/>
-  </w:num>
-  <w:num w:numId="4" w16cid:durableId="68695041">
-    <w:abstractNumId w:val="5"/>
-  </w:num>
   <w:num w:numId="5" w16cid:durableId="1548563427">
-    <w:abstractNumId w:val="7"/>
+    <w:abstractNumId w:val="8"/>
   </w:num>
   <w:num w:numId="6" w16cid:durableId="799108405">
-    <w:abstractNumId w:val="3"/>
+    <w:abstractNumId w:val="4"/>
   </w:num>
   <w:num w:numId="7" w16cid:durableId="1369916744">
-    <w:abstractNumId w:val="4"/>
+    <w:abstractNumId w:val="5"/>
   </w:num>
   <w:num w:numId="8" w16cid:durableId="1996108351">
     <w:abstractNumId w:val="0"/>
+  </w:num>
+  <w:num w:numId="9" w16cid:durableId="1644232726">
+    <w:abstractNumId w:val="9"/>
+  </w:num>
+  <w:num w:numId="10" w16cid:durableId="1930386681">
+    <w:abstractNumId w:val="2"/>
   </w:num>
 </w:numbering>
 </file>
@@ -7940,6 +9125,69 @@
       <w:contextualSpacing/>
     </w:pPr>
   </w:style>
+  <w:style w:type="table" w:styleId="TableGrid">
+    <w:name w:val="Table Grid"/>
+    <w:basedOn w:val="TableNormal"/>
+    <w:uiPriority w:val="39"/>
+    <w:rsid w:val="00B42BE1"/>
+    <w:pPr>
+      <w:spacing w:after="0" w:line="240" w:lineRule="auto"/>
+    </w:pPr>
+    <w:tblPr>
+      <w:tblBorders>
+        <w:top w:val="single" w:sz="4" w:space="0" w:color="auto"/>
+        <w:left w:val="single" w:sz="4" w:space="0" w:color="auto"/>
+        <w:bottom w:val="single" w:sz="4" w:space="0" w:color="auto"/>
+        <w:right w:val="single" w:sz="4" w:space="0" w:color="auto"/>
+        <w:insideH w:val="single" w:sz="4" w:space="0" w:color="auto"/>
+        <w:insideV w:val="single" w:sz="4" w:space="0" w:color="auto"/>
+      </w:tblBorders>
+    </w:tblPr>
+  </w:style>
+  <w:style w:type="paragraph" w:styleId="Header">
+    <w:name w:val="header"/>
+    <w:basedOn w:val="Normal"/>
+    <w:link w:val="HeaderChar"/>
+    <w:uiPriority w:val="99"/>
+    <w:unhideWhenUsed/>
+    <w:rsid w:val="00EF78BB"/>
+    <w:pPr>
+      <w:tabs>
+        <w:tab w:val="center" w:pos="4513"/>
+        <w:tab w:val="right" w:pos="9026"/>
+      </w:tabs>
+      <w:spacing w:after="0" w:line="240" w:lineRule="auto"/>
+    </w:pPr>
+  </w:style>
+  <w:style w:type="character" w:customStyle="1" w:styleId="HeaderChar">
+    <w:name w:val="Header Char"/>
+    <w:basedOn w:val="DefaultParagraphFont"/>
+    <w:link w:val="Header"/>
+    <w:uiPriority w:val="99"/>
+    <w:rsid w:val="00EF78BB"/>
+  </w:style>
+  <w:style w:type="paragraph" w:styleId="Footer">
+    <w:name w:val="footer"/>
+    <w:basedOn w:val="Normal"/>
+    <w:link w:val="FooterChar"/>
+    <w:uiPriority w:val="99"/>
+    <w:unhideWhenUsed/>
+    <w:rsid w:val="00EF78BB"/>
+    <w:pPr>
+      <w:tabs>
+        <w:tab w:val="center" w:pos="4513"/>
+        <w:tab w:val="right" w:pos="9026"/>
+      </w:tabs>
+      <w:spacing w:after="0" w:line="240" w:lineRule="auto"/>
+    </w:pPr>
+  </w:style>
+  <w:style w:type="character" w:customStyle="1" w:styleId="FooterChar">
+    <w:name w:val="Footer Char"/>
+    <w:basedOn w:val="DefaultParagraphFont"/>
+    <w:link w:val="Footer"/>
+    <w:uiPriority w:val="99"/>
+    <w:rsid w:val="00EF78BB"/>
+  </w:style>
 </w:styles>
 </file>
 

</xml_diff>